<commit_message>
added conclusion part to the final report
</commit_message>
<xml_diff>
--- a/Final Report Edit.docx
+++ b/Final Report Edit.docx
@@ -17,7 +17,7 @@
           <w:noProof/>
         </w:rPr>
         <w:pict w14:anchorId="51506B15">
-          <v:rect id="_x0000_i1032" alt="" style="width:451.3pt;height:.05pt;mso-width-percent:0;mso-height-percent:0;mso-width-percent:0;mso-height-percent:0" o:hralign="center" o:hrstd="t" o:hr="t"/>
+          <v:rect id="_x0000_i1025" alt="" style="width:451.3pt;height:.05pt;mso-width-percent:0;mso-height-percent:0;mso-width-percent:0;mso-height-percent:0" o:hralign="center" o:hrstd="t" o:hr="t"/>
         </w:pict>
       </w:r>
     </w:p>
@@ -120,7 +120,15 @@
         <w:t>•</w:t>
       </w:r>
       <w:r>
-        <w:t>Rishil Boddula [24109106]</w:t>
+        <w:t xml:space="preserve">Rishil </w:t>
+      </w:r>
+      <w:proofErr w:type="spellStart"/>
+      <w:r>
+        <w:t>Boddula</w:t>
+      </w:r>
+      <w:proofErr w:type="spellEnd"/>
+      <w:r>
+        <w:t xml:space="preserve"> [24109106]</w:t>
       </w:r>
       <w:r>
         <w:t xml:space="preserve"> </w:t>
@@ -188,7 +196,7 @@
           <w:noProof/>
         </w:rPr>
         <w:pict w14:anchorId="6E63A2B8">
-          <v:rect id="_x0000_i1031" alt="" style="width:451.3pt;height:.05pt;mso-width-percent:0;mso-height-percent:0;mso-width-percent:0;mso-height-percent:0" o:hralign="center" o:hrstd="t" o:hr="t"/>
+          <v:rect id="_x0000_i1026" alt="" style="width:451.3pt;height:.05pt;mso-width-percent:0;mso-height-percent:0;mso-width-percent:0;mso-height-percent:0" o:hralign="center" o:hrstd="t" o:hr="t"/>
         </w:pict>
       </w:r>
     </w:p>
@@ -227,26 +235,18 @@
       </w:r>
       <w:r>
         <w:br/>
-      </w:r>
-      <w:r>
         <w:t>   1.1 Problem Statement and Research Motivation</w:t>
       </w:r>
       <w:r>
         <w:br/>
-      </w:r>
-      <w:r>
         <w:t>   1.2 The Dataset</w:t>
       </w:r>
       <w:r>
         <w:br/>
-      </w:r>
-      <w:r>
         <w:t>   1.3 Research Question</w:t>
       </w:r>
       <w:r>
         <w:br/>
-      </w:r>
-      <w:r>
         <w:t>   1.4 Null and Alternative Hypotheses (H0/H1)</w:t>
       </w:r>
     </w:p>
@@ -276,9 +276,11 @@
           <w:numId w:val="3"/>
         </w:numPr>
       </w:pPr>
+      <w:proofErr w:type="spellStart"/>
       <w:r>
         <w:t>Visualisation</w:t>
       </w:r>
+      <w:proofErr w:type="spellEnd"/>
       <w:r>
         <w:br/>
         <w:t>   3.1 Primary Graph (Generated from R Script)</w:t>
@@ -388,14 +390,15 @@
       </w:r>
       <w:r>
         <w:br/>
-      </w:r>
-      <w:r>
-        <w:t>   8.1 R Code for Analysis and Visualisation</w:t>
-      </w:r>
+        <w:t xml:space="preserve">   8.1 R Code for Analysis and </w:t>
+      </w:r>
+      <w:proofErr w:type="spellStart"/>
+      <w:r>
+        <w:t>Visualisation</w:t>
+      </w:r>
+      <w:proofErr w:type="spellEnd"/>
       <w:r>
         <w:br/>
-      </w:r>
-      <w:r>
         <w:t>   8.2 GitHub Log Output</w:t>
       </w:r>
     </w:p>
@@ -556,7 +559,27 @@
           <w:bCs/>
           <w:color w:val="000000" w:themeColor="text1"/>
         </w:rPr>
-        <w:t>‘radius_mean’</w:t>
+        <w:t>‘</w:t>
+      </w:r>
+      <w:proofErr w:type="spellStart"/>
+      <w:r>
+        <w:rPr>
+          <w:rFonts w:ascii="Aptos" w:eastAsia="Aptos" w:hAnsi="Aptos" w:cs="Aptos"/>
+          <w:b/>
+          <w:bCs/>
+          <w:color w:val="000000" w:themeColor="text1"/>
+        </w:rPr>
+        <w:t>radius_mean</w:t>
+      </w:r>
+      <w:proofErr w:type="spellEnd"/>
+      <w:r>
+        <w:rPr>
+          <w:rFonts w:ascii="Aptos" w:eastAsia="Aptos" w:hAnsi="Aptos" w:cs="Aptos"/>
+          <w:b/>
+          <w:bCs/>
+          <w:color w:val="000000" w:themeColor="text1"/>
+        </w:rPr>
+        <w:t>’</w:t>
       </w:r>
       <w:r>
         <w:rPr>
@@ -694,7 +717,27 @@
           <w:bCs/>
           <w:color w:val="000000" w:themeColor="text1"/>
         </w:rPr>
-        <w:t>‘radius_mean’</w:t>
+        <w:t>‘</w:t>
+      </w:r>
+      <w:proofErr w:type="spellStart"/>
+      <w:r>
+        <w:rPr>
+          <w:rFonts w:ascii="Aptos" w:eastAsia="Aptos" w:hAnsi="Aptos" w:cs="Aptos"/>
+          <w:b/>
+          <w:bCs/>
+          <w:color w:val="000000" w:themeColor="text1"/>
+        </w:rPr>
+        <w:t>radius_mean</w:t>
+      </w:r>
+      <w:proofErr w:type="spellEnd"/>
+      <w:r>
+        <w:rPr>
+          <w:rFonts w:ascii="Aptos" w:eastAsia="Aptos" w:hAnsi="Aptos" w:cs="Aptos"/>
+          <w:b/>
+          <w:bCs/>
+          <w:color w:val="000000" w:themeColor="text1"/>
+        </w:rPr>
+        <w:t>’</w:t>
       </w:r>
       <w:r>
         <w:rPr>
@@ -1114,7 +1157,31 @@
           <w:b/>
           <w:bCs/>
         </w:rPr>
-        <w:t>Does the mean tumor radius (radius_mean) differ significantly between malignant and benign breast tumo</w:t>
+        <w:t>Does the mean tumor radius (</w:t>
+      </w:r>
+      <w:proofErr w:type="spellStart"/>
+      <w:r>
+        <w:rPr>
+          <w:b/>
+          <w:bCs/>
+        </w:rPr>
+        <w:t>radius_mean</w:t>
+      </w:r>
+      <w:proofErr w:type="spellEnd"/>
+      <w:r>
+        <w:rPr>
+          <w:b/>
+          <w:bCs/>
+        </w:rPr>
+        <w:t xml:space="preserve">) differ significantly between malignant and benign breast </w:t>
+      </w:r>
+      <w:proofErr w:type="spellStart"/>
+      <w:r>
+        <w:rPr>
+          <w:b/>
+          <w:bCs/>
+        </w:rPr>
+        <w:t>tumo</w:t>
       </w:r>
       <w:r>
         <w:rPr>
@@ -1128,7 +1195,15 @@
           <w:b/>
           <w:bCs/>
         </w:rPr>
-        <w:t>rs using the Kaggle Cancer Data dataset?</w:t>
+        <w:t>rs</w:t>
+      </w:r>
+      <w:proofErr w:type="spellEnd"/>
+      <w:r>
+        <w:rPr>
+          <w:b/>
+          <w:bCs/>
+        </w:rPr>
+        <w:t xml:space="preserve"> using the Kaggle Cancer Data dataset?</w:t>
       </w:r>
     </w:p>
     <w:p>
@@ -1145,7 +1220,11 @@
         <w:t>research tries to understand whether the</w:t>
       </w:r>
       <w:r>
-        <w:t xml:space="preserve"> difference in </w:t>
+        <w:t xml:space="preserve"> difference </w:t>
+      </w:r>
+      <w:proofErr w:type="gramStart"/>
+      <w:r>
+        <w:t xml:space="preserve">in </w:t>
       </w:r>
       <w:r>
         <w:t xml:space="preserve"> </w:t>
@@ -1157,12 +1236,22 @@
         </w:rPr>
         <w:t>‘</w:t>
       </w:r>
-      <w:r>
-        <w:rPr>
-          <w:b/>
-          <w:bCs/>
-        </w:rPr>
-        <w:t>radius_mean’</w:t>
+      <w:proofErr w:type="spellStart"/>
+      <w:proofErr w:type="gramEnd"/>
+      <w:r>
+        <w:rPr>
+          <w:b/>
+          <w:bCs/>
+        </w:rPr>
+        <w:t>radius_mean</w:t>
+      </w:r>
+      <w:proofErr w:type="spellEnd"/>
+      <w:r>
+        <w:rPr>
+          <w:b/>
+          <w:bCs/>
+        </w:rPr>
+        <w:t>’</w:t>
       </w:r>
       <w:r>
         <w:t xml:space="preserve"> alone can act as an indicator</w:t>
@@ -1251,8 +1340,13 @@
         <w:t>that</w:t>
       </w:r>
       <w:r>
-        <w:t xml:space="preserve"> assume</w:t>
-      </w:r>
+        <w:t xml:space="preserve"> </w:t>
+      </w:r>
+      <w:proofErr w:type="gramStart"/>
+      <w:r>
+        <w:t>assume</w:t>
+      </w:r>
+      <w:proofErr w:type="gramEnd"/>
     </w:p>
     <w:p>
       <w:pPr>
@@ -1268,6 +1362,7 @@
       <w:r>
         <w:t xml:space="preserve"> There is no significant difference in the mean </w:t>
       </w:r>
+      <w:proofErr w:type="spellStart"/>
       <w:r>
         <w:t>tumo</w:t>
       </w:r>
@@ -1277,9 +1372,11 @@
       <w:r>
         <w:t>r</w:t>
       </w:r>
+      <w:proofErr w:type="spellEnd"/>
       <w:r>
         <w:t xml:space="preserve"> radius between malignant and benign </w:t>
       </w:r>
+      <w:proofErr w:type="spellStart"/>
       <w:r>
         <w:t>tumo</w:t>
       </w:r>
@@ -1289,6 +1386,7 @@
       <w:r>
         <w:t>rs</w:t>
       </w:r>
+      <w:proofErr w:type="spellEnd"/>
       <w:r>
         <w:t>. Th</w:t>
       </w:r>
@@ -1301,6 +1399,7 @@
       <w:r>
         <w:t xml:space="preserve"> </w:t>
       </w:r>
+      <w:proofErr w:type="spellStart"/>
       <w:r>
         <w:t>tumo</w:t>
       </w:r>
@@ -1310,6 +1409,7 @@
       <w:r>
         <w:t>r</w:t>
       </w:r>
+      <w:proofErr w:type="spellEnd"/>
       <w:r>
         <w:t xml:space="preserve"> size alone is not a reliable diagnostic indicator.</w:t>
       </w:r>
@@ -1358,7 +1458,7 @@
         </w:rPr>
         <w:lastRenderedPageBreak/>
         <w:pict w14:anchorId="3EC8B80F">
-          <v:rect id="_x0000_i1030" alt="" style="width:451.3pt;height:.05pt;mso-width-percent:0;mso-height-percent:0;mso-width-percent:0;mso-height-percent:0" o:hralign="center" o:hrstd="t" o:hr="t"/>
+          <v:rect id="_x0000_i1027" alt="" style="width:451.3pt;height:.05pt;mso-width-percent:0;mso-height-percent:0;mso-width-percent:0;mso-height-percent:0" o:hralign="center" o:hrstd="t" o:hr="t"/>
         </w:pict>
       </w:r>
     </w:p>
@@ -1432,107 +1532,130 @@
         <w:t>a particular</w:t>
       </w:r>
       <w:r>
-        <w:t xml:space="preserve"> focus on </w:t>
+        <w:t xml:space="preserve"> focus </w:t>
+      </w:r>
+      <w:proofErr w:type="gramStart"/>
+      <w:r>
+        <w:t xml:space="preserve">on </w:t>
       </w:r>
       <w:r>
         <w:rPr>
           <w:i/>
           <w:iCs/>
         </w:rPr>
-        <w:t xml:space="preserve"> radius_mean</w:t>
-      </w:r>
-      <w:r>
-        <w:t xml:space="preserve">. </w:t>
-      </w:r>
-    </w:p>
-    <w:p>
-      <w:pPr>
-        <w:pStyle w:val="BodyText"/>
-      </w:pPr>
-      <w:r>
-        <w:t xml:space="preserve">From </w:t>
-      </w:r>
-      <w:r>
-        <w:t>the Cancer</w:t>
-      </w:r>
-      <w:r>
         <w:t xml:space="preserve"> </w:t>
       </w:r>
-      <w:r>
-        <w:t>Dataset from Kaggle, the author</w:t>
-      </w:r>
-      <w:r>
-        <w:t>s</w:t>
-      </w:r>
-      <w:r>
-        <w:t xml:space="preserve"> </w:t>
-      </w:r>
-      <w:r>
-        <w:t xml:space="preserve">looked for highly correlated variables using </w:t>
-      </w:r>
-      <w:r>
-        <w:t>correlation matrices</w:t>
-      </w:r>
-      <w:r>
-        <w:t xml:space="preserve"> and </w:t>
-      </w:r>
-      <w:r>
-        <w:t>Variance Inflation Factor</w:t>
-      </w:r>
-      <w:r>
-        <w:t xml:space="preserve"> (VIF). </w:t>
-      </w:r>
-    </w:p>
-    <w:p>
-      <w:pPr>
-        <w:pStyle w:val="BodyText"/>
-      </w:pPr>
-      <w:r>
-        <w:t>The</w:t>
-      </w:r>
-      <w:r>
-        <w:t xml:space="preserve">y then </w:t>
-      </w:r>
-      <w:r>
-        <w:t xml:space="preserve">applied ML models and </w:t>
-      </w:r>
-      <w:r>
-        <w:t>repor</w:t>
-      </w:r>
-      <w:r>
-        <w:t>t</w:t>
-      </w:r>
-      <w:r>
-        <w:t>ed</w:t>
-      </w:r>
-      <w:r>
-        <w:t xml:space="preserve"> that perimeter, area, smoothness, compactness</w:t>
-      </w:r>
-      <w:r>
-        <w:t>, and concave</w:t>
-      </w:r>
-      <w:r>
-        <w:t xml:space="preserve"> points </w:t>
-      </w:r>
-      <w:r>
-        <w:t xml:space="preserve">were </w:t>
-      </w:r>
-      <w:r>
-        <w:t xml:space="preserve">strongly </w:t>
-      </w:r>
-      <w:r>
-        <w:t>related to</w:t>
-      </w:r>
-      <w:r>
-        <w:t xml:space="preserve"> </w:t>
-      </w:r>
+      <w:proofErr w:type="spellStart"/>
       <w:r>
         <w:rPr>
           <w:i/>
           <w:iCs/>
         </w:rPr>
+        <w:t>radius</w:t>
+      </w:r>
+      <w:proofErr w:type="gramEnd"/>
+      <w:r>
+        <w:rPr>
+          <w:i/>
+          <w:iCs/>
+        </w:rPr>
+        <w:t>_mean</w:t>
+      </w:r>
+      <w:proofErr w:type="spellEnd"/>
+      <w:r>
+        <w:t xml:space="preserve">. </w:t>
+      </w:r>
+    </w:p>
+    <w:p>
+      <w:pPr>
+        <w:pStyle w:val="BodyText"/>
+      </w:pPr>
+      <w:r>
+        <w:t xml:space="preserve">From </w:t>
+      </w:r>
+      <w:r>
+        <w:t>the Cancer</w:t>
+      </w:r>
+      <w:r>
+        <w:t xml:space="preserve"> </w:t>
+      </w:r>
+      <w:r>
+        <w:t>Dataset from Kaggle, the author</w:t>
+      </w:r>
+      <w:r>
+        <w:t>s</w:t>
+      </w:r>
+      <w:r>
+        <w:t xml:space="preserve"> </w:t>
+      </w:r>
+      <w:r>
+        <w:t xml:space="preserve">looked for highly correlated variables using </w:t>
+      </w:r>
+      <w:r>
+        <w:t>correlation matrices</w:t>
+      </w:r>
+      <w:r>
+        <w:t xml:space="preserve"> and </w:t>
+      </w:r>
+      <w:r>
+        <w:t>Variance Inflation Factor</w:t>
+      </w:r>
+      <w:r>
+        <w:t xml:space="preserve"> (VIF). </w:t>
+      </w:r>
+    </w:p>
+    <w:p>
+      <w:pPr>
+        <w:pStyle w:val="BodyText"/>
+      </w:pPr>
+      <w:r>
+        <w:t>The</w:t>
+      </w:r>
+      <w:r>
+        <w:t xml:space="preserve">y then </w:t>
+      </w:r>
+      <w:r>
+        <w:t xml:space="preserve">applied ML models and </w:t>
+      </w:r>
+      <w:r>
+        <w:t>repor</w:t>
+      </w:r>
+      <w:r>
+        <w:t>t</w:t>
+      </w:r>
+      <w:r>
+        <w:t>ed</w:t>
+      </w:r>
+      <w:r>
+        <w:t xml:space="preserve"> that perimeter, area, smoothness, compactness</w:t>
+      </w:r>
+      <w:r>
+        <w:t>, and concave</w:t>
+      </w:r>
+      <w:r>
+        <w:t xml:space="preserve"> points </w:t>
+      </w:r>
+      <w:r>
+        <w:t xml:space="preserve">were </w:t>
+      </w:r>
+      <w:r>
+        <w:t xml:space="preserve">strongly </w:t>
+      </w:r>
+      <w:r>
+        <w:t>related to</w:t>
+      </w:r>
+      <w:r>
+        <w:t xml:space="preserve"> </w:t>
+      </w:r>
+      <w:proofErr w:type="spellStart"/>
+      <w:r>
+        <w:rPr>
+          <w:i/>
+          <w:iCs/>
+        </w:rPr>
         <w:t>radius_mean</w:t>
       </w:r>
+      <w:proofErr w:type="spellEnd"/>
       <w:r>
         <w:t>.</w:t>
       </w:r>
@@ -1553,7 +1676,15 @@
         <w:t xml:space="preserve">by </w:t>
       </w:r>
       <w:r>
-        <w:t xml:space="preserve">Girdhar, A., Raju et al.(2022), the </w:t>
+        <w:t xml:space="preserve">Girdhar, A., Raju </w:t>
+      </w:r>
+      <w:proofErr w:type="gramStart"/>
+      <w:r>
+        <w:t>et al.(</w:t>
+      </w:r>
+      <w:proofErr w:type="gramEnd"/>
+      <w:r>
+        <w:t xml:space="preserve">2022), the </w:t>
       </w:r>
       <w:r>
         <w:t xml:space="preserve">authors </w:t>
@@ -1580,7 +1711,15 @@
         <w:t>the two</w:t>
       </w:r>
       <w:r>
-        <w:t xml:space="preserve"> types of cancers.</w:t>
+        <w:t xml:space="preserve"> types of </w:t>
+      </w:r>
+      <w:proofErr w:type="gramStart"/>
+      <w:r>
+        <w:t>cancers</w:t>
+      </w:r>
+      <w:proofErr w:type="gramEnd"/>
+      <w:r>
+        <w:t>.</w:t>
       </w:r>
     </w:p>
     <w:p>
@@ -1590,8 +1729,13 @@
       <w:r>
         <w:br/>
       </w:r>
-      <w:r>
-        <w:t xml:space="preserve">They  collected the </w:t>
+      <w:proofErr w:type="gramStart"/>
+      <w:r>
+        <w:t>They  collected</w:t>
+      </w:r>
+      <w:proofErr w:type="gramEnd"/>
+      <w:r>
+        <w:t xml:space="preserve"> the </w:t>
       </w:r>
       <w:r>
         <w:t>cell</w:t>
@@ -1642,7 +1786,23 @@
           <w:rFonts w:ascii="Aptos" w:eastAsia="Aptos" w:hAnsi="Aptos" w:cs="Aptos"/>
           <w:color w:val="000000" w:themeColor="text1"/>
         </w:rPr>
-        <w:t xml:space="preserve">In the paper Gity et al. (2018), the authors wanted to verify whether breast MRI measurements can help classify breast cancer. </w:t>
+        <w:t xml:space="preserve">In the paper </w:t>
+      </w:r>
+      <w:proofErr w:type="spellStart"/>
+      <w:r>
+        <w:rPr>
+          <w:rFonts w:ascii="Aptos" w:eastAsia="Aptos" w:hAnsi="Aptos" w:cs="Aptos"/>
+          <w:color w:val="000000" w:themeColor="text1"/>
+        </w:rPr>
+        <w:t>Gity</w:t>
+      </w:r>
+      <w:proofErr w:type="spellEnd"/>
+      <w:r>
+        <w:rPr>
+          <w:rFonts w:ascii="Aptos" w:eastAsia="Aptos" w:hAnsi="Aptos" w:cs="Aptos"/>
+          <w:color w:val="000000" w:themeColor="text1"/>
+        </w:rPr>
+        <w:t xml:space="preserve"> et al. (2018), the authors wanted to verify whether breast MRI measurements can help classify breast cancer. </w:t>
       </w:r>
     </w:p>
     <w:p>
@@ -1702,7 +1862,23 @@
           <w:rFonts w:ascii="Aptos" w:eastAsia="Aptos" w:hAnsi="Aptos" w:cs="Aptos"/>
           <w:color w:val="000000" w:themeColor="text1"/>
         </w:rPr>
-        <w:t>They compared the mean lesion sizes and tested their null hypothesis. They found that Malignant  lesion was larger than benign lesion on MRI.</w:t>
+        <w:t xml:space="preserve">They compared the mean lesion sizes and tested their null hypothesis. They found that </w:t>
+      </w:r>
+      <w:proofErr w:type="gramStart"/>
+      <w:r>
+        <w:rPr>
+          <w:rFonts w:ascii="Aptos" w:eastAsia="Aptos" w:hAnsi="Aptos" w:cs="Aptos"/>
+          <w:color w:val="000000" w:themeColor="text1"/>
+        </w:rPr>
+        <w:t>Malignant  lesion</w:t>
+      </w:r>
+      <w:proofErr w:type="gramEnd"/>
+      <w:r>
+        <w:rPr>
+          <w:rFonts w:ascii="Aptos" w:eastAsia="Aptos" w:hAnsi="Aptos" w:cs="Aptos"/>
+          <w:color w:val="000000" w:themeColor="text1"/>
+        </w:rPr>
+        <w:t xml:space="preserve"> was larger than benign lesion on MRI.</w:t>
       </w:r>
     </w:p>
     <w:p>
@@ -1736,17 +1912,33 @@
           <w:noProof/>
         </w:rPr>
         <w:pict w14:anchorId="1148A0F9">
-          <v:rect id="_x0000_i1029" alt="" style="width:451.3pt;height:.05pt;mso-width-percent:0;mso-height-percent:0;mso-width-percent:0;mso-height-percent:0" o:hralign="center" o:hrstd="t" o:hr="t"/>
+          <v:rect id="_x0000_i1028" alt="" style="width:451.3pt;height:.05pt;mso-width-percent:0;mso-height-percent:0;mso-width-percent:0;mso-height-percent:0" o:hralign="center" o:hrstd="t" o:hr="t"/>
         </w:pict>
       </w:r>
       <w:r>
         <w:t xml:space="preserve">From the previous studies </w:t>
       </w:r>
       <w:r>
-        <w:t xml:space="preserve">(Gity et al. (2018) and </w:t>
-      </w:r>
-      <w:r>
-        <w:t>Girdhar, A., Raju et al.(2022)</w:t>
+        <w:t>(</w:t>
+      </w:r>
+      <w:proofErr w:type="spellStart"/>
+      <w:r>
+        <w:t>Gity</w:t>
+      </w:r>
+      <w:proofErr w:type="spellEnd"/>
+      <w:r>
+        <w:t xml:space="preserve"> et al. (2018) and </w:t>
+      </w:r>
+      <w:r>
+        <w:t xml:space="preserve">Girdhar, A., Raju </w:t>
+      </w:r>
+      <w:proofErr w:type="gramStart"/>
+      <w:r>
+        <w:t>et al.(</w:t>
+      </w:r>
+      <w:proofErr w:type="gramEnd"/>
+      <w:r>
+        <w:t>2022)</w:t>
       </w:r>
       <w:r>
         <w:t xml:space="preserve">) we can conclude that </w:t>
@@ -1770,7 +1962,15 @@
         <w:t xml:space="preserve">lesions </w:t>
       </w:r>
       <w:r>
-        <w:t xml:space="preserve">and from  paper </w:t>
+        <w:t xml:space="preserve">and </w:t>
+      </w:r>
+      <w:proofErr w:type="gramStart"/>
+      <w:r>
+        <w:t>from  paper</w:t>
+      </w:r>
+      <w:proofErr w:type="gramEnd"/>
+      <w:r>
+        <w:t xml:space="preserve"> </w:t>
       </w:r>
       <w:r>
         <w:rPr>
@@ -1784,6 +1984,7 @@
         </w:rPr>
         <w:t xml:space="preserve"> features are covariant to </w:t>
       </w:r>
+      <w:proofErr w:type="spellStart"/>
       <w:r>
         <w:rPr>
           <w:rFonts w:ascii="Aptos" w:eastAsia="Aptos" w:hAnsi="Aptos" w:cs="Aptos"/>
@@ -1792,6 +1993,7 @@
         </w:rPr>
         <w:t>radius_mean</w:t>
       </w:r>
+      <w:proofErr w:type="spellEnd"/>
       <w:r>
         <w:rPr>
           <w:rFonts w:ascii="Aptos" w:eastAsia="Aptos" w:hAnsi="Aptos" w:cs="Aptos"/>
@@ -1842,13 +2044,23 @@
         </w:rPr>
         <w:t xml:space="preserve"> </w:t>
       </w:r>
+      <w:proofErr w:type="spellStart"/>
       <w:r>
         <w:rPr>
           <w:rFonts w:ascii="Aptos" w:eastAsia="Aptos" w:hAnsi="Aptos" w:cs="Aptos"/>
           <w:i/>
           <w:iCs/>
         </w:rPr>
-        <w:t xml:space="preserve">radius_mean </w:t>
+        <w:t>radius_mean</w:t>
+      </w:r>
+      <w:proofErr w:type="spellEnd"/>
+      <w:r>
+        <w:rPr>
+          <w:rFonts w:ascii="Aptos" w:eastAsia="Aptos" w:hAnsi="Aptos" w:cs="Aptos"/>
+          <w:i/>
+          <w:iCs/>
+        </w:rPr>
+        <w:t xml:space="preserve"> </w:t>
       </w:r>
       <w:r>
         <w:rPr>
@@ -1873,7 +2085,21 @@
         <w:rPr>
           <w:rFonts w:ascii="Aptos" w:eastAsia="Aptos" w:hAnsi="Aptos" w:cs="Aptos"/>
         </w:rPr>
-        <w:t>By taking only the radius mean we can simplify the classification of the cancer types without using complex models</w:t>
+        <w:t xml:space="preserve">By taking only the radius mean we can simplify the classification of </w:t>
+      </w:r>
+      <w:proofErr w:type="gramStart"/>
+      <w:r>
+        <w:rPr>
+          <w:rFonts w:ascii="Aptos" w:eastAsia="Aptos" w:hAnsi="Aptos" w:cs="Aptos"/>
+        </w:rPr>
+        <w:t>the cancer</w:t>
+      </w:r>
+      <w:proofErr w:type="gramEnd"/>
+      <w:r>
+        <w:rPr>
+          <w:rFonts w:ascii="Aptos" w:eastAsia="Aptos" w:hAnsi="Aptos" w:cs="Aptos"/>
+        </w:rPr>
+        <w:t xml:space="preserve"> types without using complex models</w:t>
       </w:r>
       <w:r>
         <w:rPr>
@@ -2082,7 +2308,23 @@
           <w:b/>
           <w:bCs/>
         </w:rPr>
-        <w:t xml:space="preserve">‘radius_mean’ </w:t>
+        <w:t>‘</w:t>
+      </w:r>
+      <w:proofErr w:type="spellStart"/>
+      <w:r>
+        <w:rPr>
+          <w:b/>
+          <w:bCs/>
+        </w:rPr>
+        <w:t>radius_mean</w:t>
+      </w:r>
+      <w:proofErr w:type="spellEnd"/>
+      <w:r>
+        <w:rPr>
+          <w:b/>
+          <w:bCs/>
+        </w:rPr>
+        <w:t xml:space="preserve">’ </w:t>
       </w:r>
       <w:r>
         <w:t xml:space="preserve">column </w:t>
@@ -2165,7 +2407,23 @@
           <w:b/>
           <w:bCs/>
         </w:rPr>
-        <w:t xml:space="preserve"> radius_mean </w:t>
+        <w:t xml:space="preserve"> </w:t>
+      </w:r>
+      <w:proofErr w:type="spellStart"/>
+      <w:r>
+        <w:rPr>
+          <w:b/>
+          <w:bCs/>
+        </w:rPr>
+        <w:t>radius_mean</w:t>
+      </w:r>
+      <w:proofErr w:type="spellEnd"/>
+      <w:r>
+        <w:rPr>
+          <w:b/>
+          <w:bCs/>
+        </w:rPr>
+        <w:t xml:space="preserve"> </w:t>
       </w:r>
       <w:r>
         <w:t xml:space="preserve">column is </w:t>
@@ -2229,7 +2487,15 @@
         <w:pStyle w:val="BodyText"/>
       </w:pPr>
       <w:r>
-        <w:t xml:space="preserve">The boxplot shows that Malignant tumours have a much higher mean radius </w:t>
+        <w:t xml:space="preserve">The boxplot shows that Malignant </w:t>
+      </w:r>
+      <w:proofErr w:type="spellStart"/>
+      <w:r>
+        <w:t>tumours</w:t>
+      </w:r>
+      <w:proofErr w:type="spellEnd"/>
+      <w:r>
+        <w:t xml:space="preserve"> have a much higher mean radius </w:t>
       </w:r>
       <w:r>
         <w:rPr>
@@ -2249,7 +2515,15 @@
         <w:t>17.46283</w:t>
       </w:r>
       <w:r>
-        <w:t xml:space="preserve"> than Benign tumours </w:t>
+        <w:t xml:space="preserve"> than Benign </w:t>
+      </w:r>
+      <w:proofErr w:type="spellStart"/>
+      <w:r>
+        <w:t>tumours</w:t>
+      </w:r>
+      <w:proofErr w:type="spellEnd"/>
+      <w:r>
+        <w:t xml:space="preserve"> </w:t>
       </w:r>
       <w:r>
         <w:rPr>
@@ -2320,7 +2594,7 @@
           <w:noProof/>
         </w:rPr>
         <w:pict w14:anchorId="6E999511">
-          <v:rect id="_x0000_i1028" alt="" style="width:451.3pt;height:.05pt;mso-width-percent:0;mso-height-percent:0;mso-width-percent:0;mso-height-percent:0" o:hralign="center" o:hrstd="t" o:hr="t"/>
+          <v:rect id="_x0000_i1029" alt="" style="width:451.3pt;height:.05pt;mso-width-percent:0;mso-height-percent:0;mso-width-percent:0;mso-height-percent:0" o:hralign="center" o:hrstd="t" o:hr="t"/>
         </w:pict>
       </w:r>
     </w:p>
@@ -2376,6 +2650,7 @@
         </w:rPr>
         <w:t>‘</w:t>
       </w:r>
+      <w:proofErr w:type="spellStart"/>
       <w:r>
         <w:rPr>
           <w:b/>
@@ -2383,6 +2658,7 @@
         </w:rPr>
         <w:t>radius_mean</w:t>
       </w:r>
+      <w:proofErr w:type="spellEnd"/>
       <w:r>
         <w:rPr>
           <w:b/>
@@ -2423,12 +2699,21 @@
       <w:r>
         <w:t xml:space="preserve">hough the </w:t>
       </w:r>
-      <w:r>
-        <w:rPr>
-          <w:b/>
-          <w:bCs/>
-        </w:rPr>
-        <w:t xml:space="preserve">radius_mean </w:t>
+      <w:proofErr w:type="spellStart"/>
+      <w:r>
+        <w:rPr>
+          <w:b/>
+          <w:bCs/>
+        </w:rPr>
+        <w:t>radius_mean</w:t>
+      </w:r>
+      <w:proofErr w:type="spellEnd"/>
+      <w:r>
+        <w:rPr>
+          <w:b/>
+          <w:bCs/>
+        </w:rPr>
+        <w:t xml:space="preserve"> </w:t>
       </w:r>
       <w:r>
         <w:t xml:space="preserve">is not perfectly normal, </w:t>
@@ -2560,12 +2845,21 @@
       <w:pPr>
         <w:pStyle w:val="FirstParagraph"/>
       </w:pPr>
-      <w:r>
-        <w:rPr>
-          <w:b/>
-          <w:bCs/>
-        </w:rPr>
-        <w:t xml:space="preserve">df = 288.79, </w:t>
+      <w:proofErr w:type="spellStart"/>
+      <w:r>
+        <w:rPr>
+          <w:b/>
+          <w:bCs/>
+        </w:rPr>
+        <w:t>df</w:t>
+      </w:r>
+      <w:proofErr w:type="spellEnd"/>
+      <w:r>
+        <w:rPr>
+          <w:b/>
+          <w:bCs/>
+        </w:rPr>
+        <w:t xml:space="preserve"> = 288.79, </w:t>
       </w:r>
       <w:r>
         <w:rPr>
@@ -2782,6 +3076,7 @@
       <w:r>
         <w:t xml:space="preserve"> that </w:t>
       </w:r>
+      <w:proofErr w:type="spellStart"/>
       <w:r>
         <w:rPr>
           <w:b/>
@@ -2789,6 +3084,7 @@
         </w:rPr>
         <w:t>radius_mean</w:t>
       </w:r>
+      <w:proofErr w:type="spellEnd"/>
       <w:r>
         <w:t xml:space="preserve"> is a strong </w:t>
       </w:r>
@@ -2828,7 +3124,7 @@
           <w:noProof/>
         </w:rPr>
         <w:pict w14:anchorId="02A02641">
-          <v:rect id="_x0000_i1027" alt="" style="width:451.3pt;height:.05pt;mso-width-percent:0;mso-height-percent:0;mso-width-percent:0;mso-height-percent:0" o:hralign="center" o:hrstd="t" o:hr="t"/>
+          <v:rect id="_x0000_i1030" alt="" style="width:451.3pt;height:.05pt;mso-width-percent:0;mso-height-percent:0;mso-width-percent:0;mso-height-percent:0" o:hralign="center" o:hrstd="t" o:hr="t"/>
         </w:pict>
       </w:r>
     </w:p>
@@ -2920,7 +3216,7 @@
           <w:noProof/>
         </w:rPr>
         <w:pict w14:anchorId="56E85457">
-          <v:rect id="_x0000_i1026" alt="" style="width:451.3pt;height:.05pt;mso-width-percent:0;mso-height-percent:0;mso-width-percent:0;mso-height-percent:0" o:hralign="center" o:hrstd="t" o:hr="t"/>
+          <v:rect id="_x0000_i1031" alt="" style="width:451.3pt;height:.05pt;mso-width-percent:0;mso-height-percent:0;mso-width-percent:0;mso-height-percent:0" o:hralign="center" o:hrstd="t" o:hr="t"/>
         </w:pict>
       </w:r>
     </w:p>
@@ -2932,6 +3228,7 @@
       <w:bookmarkEnd w:id="19"/>
       <w:bookmarkEnd w:id="24"/>
       <w:r>
+        <w:lastRenderedPageBreak/>
         <w:t>6. Conclusions</w:t>
       </w:r>
     </w:p>
@@ -2946,17 +3243,11 @@
     </w:p>
     <w:p>
       <w:pPr>
-        <w:pStyle w:val="BodyText"/>
+        <w:pStyle w:val="Heading2"/>
       </w:pPr>
       <w:bookmarkStart w:id="27" w:name="interpretation-of-the-results"/>
       <w:bookmarkEnd w:id="26"/>
-    </w:p>
-    <w:p>
-      <w:pPr>
-        <w:pStyle w:val="Heading2"/>
-      </w:pPr>
-      <w:r>
-        <w:lastRenderedPageBreak/>
+      <w:r>
         <w:t>6.2 Interpretation of the Results</w:t>
       </w:r>
     </w:p>
@@ -2974,11 +3265,6 @@
     </w:p>
     <w:p>
       <w:pPr>
-        <w:pStyle w:val="BodyText"/>
-      </w:pPr>
-    </w:p>
-    <w:p>
-      <w:pPr>
         <w:pStyle w:val="Heading2"/>
       </w:pPr>
       <w:r>
@@ -2986,14 +3272,12 @@
       </w:r>
     </w:p>
     <w:p>
+      <w:pPr>
+        <w:pStyle w:val="Heading1"/>
+      </w:pPr>
       <w:bookmarkStart w:id="29" w:name="reference-list"/>
       <w:bookmarkEnd w:id="25"/>
       <w:bookmarkEnd w:id="28"/>
-    </w:p>
-    <w:p>
-      <w:pPr>
-        <w:pStyle w:val="Heading1"/>
-      </w:pPr>
       <w:r>
         <w:t>7. Reference List</w:t>
       </w:r>
@@ -3017,7 +3301,7 @@
           <w:noProof/>
         </w:rPr>
         <w:pict w14:anchorId="3F637C33">
-          <v:rect id="_x0000_i1025" alt="" style="width:451.3pt;height:.05pt;mso-width-percent:0;mso-height-percent:0;mso-width-percent:0;mso-height-percent:0" o:hralign="center" o:hrstd="t" o:hr="t"/>
+          <v:rect id="_x0000_i1032" alt="" style="width:451.3pt;height:.05pt;mso-width-percent:0;mso-height-percent:0;mso-width-percent:0;mso-height-percent:0" o:hralign="center" o:hrstd="t" o:hr="t"/>
         </w:pict>
       </w:r>
     </w:p>

</xml_diff>

<commit_message>
evaluation and reference section for report
</commit_message>
<xml_diff>
--- a/Final Report Edit.docx
+++ b/Final Report Edit.docx
@@ -103,10 +103,6 @@
     <w:p>
       <w:pPr>
         <w:pStyle w:val="BodyText"/>
-        <w:rPr>
-          <w:i/>
-          <w:iCs/>
-        </w:rPr>
       </w:pPr>
       <w:r>
         <w:rPr>
@@ -117,7 +113,6 @@
       </w:r>
       <w:r>
         <w:br/>
-        <w:t>•</w:t>
       </w:r>
       <w:r>
         <w:t xml:space="preserve">Rishil </w:t>
@@ -128,39 +123,95 @@
       </w:r>
       <w:proofErr w:type="spellEnd"/>
       <w:r>
-        <w:t xml:space="preserve"> [24109106]</w:t>
-      </w:r>
-      <w:r>
+        <w:t xml:space="preserve"> [24109106] </w:t>
+      </w:r>
+    </w:p>
+    <w:p>
+      <w:pPr>
+        <w:pStyle w:val="BodyText"/>
+        <w:rPr>
+          <w:rFonts w:ascii="Aptos" w:eastAsia="Aptos" w:hAnsi="Aptos" w:cs="Aptos"/>
+        </w:rPr>
+      </w:pPr>
+      <w:r>
+        <w:t xml:space="preserve">Vishnu Kanth Suryanarayan </w:t>
+      </w:r>
+      <w:r>
+        <w:rPr>
+          <w:rFonts w:ascii="Aptos" w:eastAsia="Aptos" w:hAnsi="Aptos" w:cs="Aptos"/>
+        </w:rPr>
+        <w:t>[24167319]</w:t>
+      </w:r>
+      <w:r>
+        <w:rPr>
+          <w:rFonts w:ascii="Aptos" w:eastAsia="Aptos" w:hAnsi="Aptos" w:cs="Aptos"/>
+        </w:rPr>
         <w:t xml:space="preserve"> </w:t>
       </w:r>
       <w:r>
         <w:br/>
-        <w:t>• Vishnu Kanth S</w:t>
-      </w:r>
-      <w:r>
-        <w:t>u</w:t>
-      </w:r>
-      <w:r>
-        <w:t xml:space="preserve">ryanarayan </w:t>
-      </w:r>
-      <w:r>
-        <w:rPr>
-          <w:rFonts w:ascii="Aptos" w:eastAsia="Aptos" w:hAnsi="Aptos" w:cs="Aptos"/>
-        </w:rPr>
-        <w:t>[</w:t>
-      </w:r>
-      <w:r>
-        <w:rPr>
-          <w:rFonts w:ascii="Aptos" w:eastAsia="Aptos" w:hAnsi="Aptos" w:cs="Aptos"/>
-        </w:rPr>
-        <w:t>24167319</w:t>
-      </w:r>
-      <w:r>
-        <w:rPr>
-          <w:rFonts w:ascii="Aptos" w:eastAsia="Aptos" w:hAnsi="Aptos" w:cs="Aptos"/>
-        </w:rPr>
-        <w:t>]</w:t>
-      </w:r>
+      </w:r>
+      <w:proofErr w:type="spellStart"/>
+      <w:r>
+        <w:rPr>
+          <w:rFonts w:ascii="Aptos" w:eastAsia="Aptos" w:hAnsi="Aptos" w:cs="Aptos"/>
+        </w:rPr>
+        <w:t>Rajapandi</w:t>
+      </w:r>
+      <w:proofErr w:type="spellEnd"/>
+      <w:r>
+        <w:rPr>
+          <w:rFonts w:ascii="Aptos" w:eastAsia="Aptos" w:hAnsi="Aptos" w:cs="Aptos"/>
+        </w:rPr>
+        <w:t xml:space="preserve"> </w:t>
+      </w:r>
+      <w:proofErr w:type="gramStart"/>
+      <w:r>
+        <w:rPr>
+          <w:rFonts w:ascii="Aptos" w:eastAsia="Aptos" w:hAnsi="Aptos" w:cs="Aptos"/>
+        </w:rPr>
+        <w:t>Gopal[</w:t>
+      </w:r>
+      <w:proofErr w:type="gramEnd"/>
+      <w:r>
+        <w:rPr>
+          <w:rFonts w:ascii="Aptos" w:eastAsia="Aptos" w:hAnsi="Aptos" w:cs="Aptos"/>
+        </w:rPr>
+        <w:t>24139777]</w:t>
+      </w:r>
+    </w:p>
+    <w:p>
+      <w:pPr>
+        <w:pStyle w:val="BodyText"/>
+        <w:rPr>
+          <w:rFonts w:ascii="Aptos" w:eastAsia="Aptos" w:hAnsi="Aptos" w:cs="Aptos"/>
+        </w:rPr>
+      </w:pPr>
+    </w:p>
+    <w:p>
+      <w:pPr>
+        <w:pStyle w:val="BodyText"/>
+        <w:ind w:left="720"/>
+        <w:rPr>
+          <w:rFonts w:ascii="Aptos" w:eastAsia="Aptos" w:hAnsi="Aptos" w:cs="Aptos"/>
+        </w:rPr>
+      </w:pPr>
+      <w:r>
+        <w:rPr>
+          <w:b/>
+          <w:bCs/>
+        </w:rPr>
+        <w:t xml:space="preserve">       </w:t>
+      </w:r>
+    </w:p>
+    <w:p>
+      <w:pPr>
+        <w:pStyle w:val="BodyText"/>
+        <w:ind w:left="720"/>
+        <w:rPr>
+          <w:rFonts w:ascii="Aptos" w:eastAsia="Aptos" w:hAnsi="Aptos" w:cs="Aptos"/>
+        </w:rPr>
+      </w:pPr>
     </w:p>
     <w:p>
       <w:pPr>
@@ -196,7 +247,7 @@
           <w:noProof/>
         </w:rPr>
         <w:pict w14:anchorId="6E63A2B8">
-          <v:rect id="_x0000_i1026" alt="" style="width:451.3pt;height:.05pt;mso-width-percent:0;mso-height-percent:0;mso-width-percent:0;mso-height-percent:0" o:hralign="center" o:hrstd="t" o:hr="t"/>
+          <v:rect id="_x0000_i1108" alt="" style="width:451.3pt;height:.05pt;mso-width-percent:0;mso-height-percent:0;mso-width-percent:0;mso-height-percent:0" o:hralign="center" o:hrstd="t" o:hr="t"/>
         </w:pict>
       </w:r>
     </w:p>
@@ -219,7 +270,6 @@
         <w:pStyle w:val="Heading1"/>
       </w:pPr>
       <w:r>
-        <w:lastRenderedPageBreak/>
         <w:t>Table of Contents</w:t>
       </w:r>
     </w:p>
@@ -356,6 +406,8 @@
       </w:r>
       <w:r>
         <w:br/>
+      </w:r>
+      <w:r>
         <w:t>   6.1 Results Explained</w:t>
       </w:r>
       <w:r>
@@ -409,6 +461,7 @@
       <w:bookmarkStart w:id="4" w:name="introduction"/>
       <w:bookmarkEnd w:id="3"/>
       <w:r>
+        <w:lastRenderedPageBreak/>
         <w:t>1. Introduction</w:t>
       </w:r>
     </w:p>
@@ -505,7 +558,6 @@
           <w:rFonts w:ascii="Aptos" w:eastAsia="Aptos" w:hAnsi="Aptos" w:cs="Aptos"/>
           <w:color w:val="000000" w:themeColor="text1"/>
         </w:rPr>
-        <w:lastRenderedPageBreak/>
         <w:t xml:space="preserve">Hence, </w:t>
       </w:r>
       <w:r>
@@ -832,11 +884,6 @@
         </w:rPr>
         <w:t>ymptom.</w:t>
       </w:r>
-    </w:p>
-    <w:p>
-      <w:pPr>
-        <w:pStyle w:val="BodyText"/>
-      </w:pPr>
     </w:p>
     <w:p>
       <w:pPr>
@@ -1137,15 +1184,13 @@
     </w:p>
     <w:p>
       <w:pPr>
-        <w:pStyle w:val="BodyText"/>
-      </w:pPr>
-    </w:p>
-    <w:p>
-      <w:pPr>
         <w:pStyle w:val="Heading2"/>
       </w:pPr>
       <w:r>
-        <w:t>1.3 Research Question</w:t>
+        <w:t>1</w:t>
+      </w:r>
+      <w:r>
+        <w:t>.3 Research Question</w:t>
       </w:r>
     </w:p>
     <w:p>
@@ -1456,9 +1501,8 @@
         <w:rPr>
           <w:noProof/>
         </w:rPr>
-        <w:lastRenderedPageBreak/>
         <w:pict w14:anchorId="3EC8B80F">
-          <v:rect id="_x0000_i1027" alt="" style="width:451.3pt;height:.05pt;mso-width-percent:0;mso-height-percent:0;mso-width-percent:0;mso-height-percent:0" o:hralign="center" o:hrstd="t" o:hr="t"/>
+          <v:rect id="_x0000_i1109" alt="" style="width:451.3pt;height:.05pt;mso-width-percent:0;mso-height-percent:0;mso-width-percent:0;mso-height-percent:0" o:hralign="center" o:hrstd="t" o:hr="t"/>
         </w:pict>
       </w:r>
     </w:p>
@@ -1898,6 +1942,7 @@
       <w:bookmarkStart w:id="11" w:name="why-the-rq-is-of-interest-research-gap"/>
       <w:bookmarkEnd w:id="10"/>
       <w:r>
+        <w:lastRenderedPageBreak/>
         <w:t>2.2 Why the RQ Is of Interest (Research Gap)</w:t>
       </w:r>
     </w:p>
@@ -1912,7 +1957,7 @@
           <w:noProof/>
         </w:rPr>
         <w:pict w14:anchorId="1148A0F9">
-          <v:rect id="_x0000_i1028" alt="" style="width:451.3pt;height:.05pt;mso-width-percent:0;mso-height-percent:0;mso-width-percent:0;mso-height-percent:0" o:hralign="center" o:hrstd="t" o:hr="t"/>
+          <v:rect id="_x0000_i1110" alt="" style="width:451.3pt;height:.05pt;mso-width-percent:0;mso-height-percent:0;mso-width-percent:0;mso-height-percent:0" o:hralign="center" o:hrstd="t" o:hr="t"/>
         </w:pict>
       </w:r>
       <w:r>
@@ -2011,7 +2056,6 @@
         <w:rPr>
           <w:rFonts w:ascii="Aptos" w:eastAsia="Aptos" w:hAnsi="Aptos" w:cs="Aptos"/>
         </w:rPr>
-        <w:lastRenderedPageBreak/>
         <w:t>These paper</w:t>
       </w:r>
       <w:r>
@@ -2263,6 +2307,7 @@
       <w:bookmarkStart w:id="14" w:name="X35b16e36b4c1bf441b69e792565c21c0b31f21a"/>
       <w:bookmarkEnd w:id="13"/>
       <w:r>
+        <w:lastRenderedPageBreak/>
         <w:t>Comparing</w:t>
       </w:r>
       <w:r>
@@ -2335,11 +2380,6 @@
       <w:r>
         <w:t>the statistical tests.</w:t>
       </w:r>
-    </w:p>
-    <w:p>
-      <w:pPr>
-        <w:pStyle w:val="BodyText"/>
-      </w:pPr>
     </w:p>
     <w:p>
       <w:pPr>
@@ -2594,7 +2634,7 @@
           <w:noProof/>
         </w:rPr>
         <w:pict w14:anchorId="6E999511">
-          <v:rect id="_x0000_i1029" alt="" style="width:451.3pt;height:.05pt;mso-width-percent:0;mso-height-percent:0;mso-width-percent:0;mso-height-percent:0" o:hralign="center" o:hrstd="t" o:hr="t"/>
+          <v:rect id="_x0000_i1111" alt="" style="width:451.3pt;height:.05pt;mso-width-percent:0;mso-height-percent:0;mso-width-percent:0;mso-height-percent:0" o:hralign="center" o:hrstd="t" o:hr="t"/>
         </w:pict>
       </w:r>
     </w:p>
@@ -2793,6 +2833,7 @@
         <w:pStyle w:val="Heading2"/>
       </w:pPr>
       <w:r>
+        <w:lastRenderedPageBreak/>
         <w:t>4.2 Hypothesis Decision</w:t>
       </w:r>
     </w:p>
@@ -2837,7 +2878,6 @@
           <w:b/>
           <w:bCs/>
         </w:rPr>
-        <w:lastRenderedPageBreak/>
         <w:t xml:space="preserve">t = -22.177, </w:t>
       </w:r>
     </w:p>
@@ -3124,7 +3164,7 @@
           <w:noProof/>
         </w:rPr>
         <w:pict w14:anchorId="02A02641">
-          <v:rect id="_x0000_i1030" alt="" style="width:451.3pt;height:.05pt;mso-width-percent:0;mso-height-percent:0;mso-width-percent:0;mso-height-percent:0" o:hralign="center" o:hrstd="t" o:hr="t"/>
+          <v:rect id="_x0000_i1112" alt="" style="width:451.3pt;height:.05pt;mso-width-percent:0;mso-height-percent:0;mso-width-percent:0;mso-height-percent:0" o:hralign="center" o:hrstd="t" o:hr="t"/>
         </w:pict>
       </w:r>
     </w:p>
@@ -3150,6 +3190,65 @@
     </w:p>
     <w:p>
       <w:pPr>
+        <w:pStyle w:val="BodyText"/>
+      </w:pPr>
+      <w:r>
+        <w:rPr>
+          <w:rFonts w:ascii="Times New Roman" w:eastAsia="Times New Roman" w:hAnsi="Times New Roman" w:cs="Times New Roman"/>
+        </w:rPr>
+        <w:t>We worked together and communicated clearly throughout the project.</w:t>
+      </w:r>
+      <w:r>
+        <w:br/>
+      </w:r>
+      <w:r>
+        <w:br/>
+      </w:r>
+      <w:r>
+        <w:rPr>
+          <w:rFonts w:ascii="Times New Roman" w:eastAsia="Times New Roman" w:hAnsi="Times New Roman" w:cs="Times New Roman"/>
+        </w:rPr>
+        <w:t>Everyone tried sharing their ideas and helped each other to prepare the presentation and final report based on their observation.</w:t>
+      </w:r>
+      <w:r>
+        <w:br/>
+      </w:r>
+      <w:r>
+        <w:br/>
+      </w:r>
+      <w:r>
+        <w:rPr>
+          <w:rFonts w:ascii="Times New Roman" w:eastAsia="Times New Roman" w:hAnsi="Times New Roman" w:cs="Times New Roman"/>
+        </w:rPr>
+        <w:t xml:space="preserve">We cleaned the data, ran the analysis to identify the Null and Alternative Hypotheses, and created the graphs. </w:t>
+      </w:r>
+      <w:r>
+        <w:br/>
+      </w:r>
+      <w:r>
+        <w:br/>
+      </w:r>
+      <w:r>
+        <w:rPr>
+          <w:rFonts w:ascii="Times New Roman" w:eastAsia="Times New Roman" w:hAnsi="Times New Roman" w:cs="Times New Roman"/>
+        </w:rPr>
+        <w:t>Using GitHub helps us track the changes made by the team members and avoid losing work.</w:t>
+      </w:r>
+      <w:r>
+        <w:br/>
+      </w:r>
+      <w:r>
+        <w:rPr>
+          <w:rFonts w:ascii="Times New Roman" w:eastAsia="Times New Roman" w:hAnsi="Times New Roman" w:cs="Times New Roman"/>
+        </w:rPr>
+        <w:t>Overall, the project went smoothly with everyone’s contribution.</w:t>
+      </w:r>
+      <w:r>
+        <w:br/>
+      </w:r>
+    </w:p>
+    <w:p>
+      <w:pPr>
         <w:pStyle w:val="Heading2"/>
       </w:pPr>
       <w:bookmarkStart w:id="21" w:name="points-for-improvement"/>
@@ -3160,6 +3259,37 @@
     </w:p>
     <w:p>
       <w:pPr>
+        <w:rPr>
+          <w:rFonts w:ascii="Times New Roman" w:eastAsia="Times New Roman" w:hAnsi="Times New Roman" w:cs="Times New Roman"/>
+        </w:rPr>
+      </w:pPr>
+      <w:r>
+        <w:rPr>
+          <w:rFonts w:ascii="Times New Roman" w:eastAsia="Times New Roman" w:hAnsi="Times New Roman" w:cs="Times New Roman"/>
+        </w:rPr>
+        <w:t xml:space="preserve">Here, we worked as a group, there were areas we could improve at the beginning, we took some time to understand the dataset and the statistical methods, which slowed us down. We could have planned our weekly goals earlier and divided tasks more clearly. </w:t>
+      </w:r>
+      <w:r>
+        <w:br/>
+      </w:r>
+      <w:r>
+        <w:lastRenderedPageBreak/>
+        <w:br/>
+      </w:r>
+      <w:r>
+        <w:rPr>
+          <w:rFonts w:ascii="Times New Roman" w:eastAsia="Times New Roman" w:hAnsi="Times New Roman" w:cs="Times New Roman"/>
+        </w:rPr>
+        <w:t>Other team members also needed more confidence with R coding. In future projects, we should start discussions sooner, meet-up regularly, and keep notes, scripts, and files from start in-detail.</w:t>
+      </w:r>
+    </w:p>
+    <w:p>
+      <w:pPr>
+        <w:pStyle w:val="BodyText"/>
+      </w:pPr>
+    </w:p>
+    <w:p>
+      <w:pPr>
         <w:pStyle w:val="Heading2"/>
       </w:pPr>
       <w:bookmarkStart w:id="22" w:name="time-management"/>
@@ -3172,6 +3302,17 @@
       <w:pPr>
         <w:pStyle w:val="BodyText"/>
       </w:pPr>
+      <w:r>
+        <w:rPr>
+          <w:rFonts w:ascii="Times New Roman" w:eastAsia="Times New Roman" w:hAnsi="Times New Roman" w:cs="Times New Roman"/>
+        </w:rPr>
+        <w:t>Time management plays an important role here. At first, we spent a lot of time working on the presentation and initial understanding of the project and how to analysis it. Later, we set a deadline, and things became easier but planning earlier would help us to complete it fast.</w:t>
+      </w:r>
+    </w:p>
+    <w:p>
+      <w:pPr>
+        <w:pStyle w:val="BodyText"/>
+      </w:pPr>
       <w:bookmarkStart w:id="23" w:name="projects-overall-judgement"/>
       <w:bookmarkEnd w:id="22"/>
     </w:p>
@@ -3187,6 +3328,31 @@
       <w:pPr>
         <w:pStyle w:val="BodyText"/>
       </w:pPr>
+      <w:r>
+        <w:rPr>
+          <w:rFonts w:ascii="Aptos" w:eastAsia="Aptos" w:hAnsi="Aptos" w:cs="Aptos"/>
+          <w:color w:val="000000" w:themeColor="text1"/>
+        </w:rPr>
+        <w:t xml:space="preserve">Overall, the project was successful. We can answer the research question clearly and use the correct statistical test. </w:t>
+      </w:r>
+      <w:r>
+        <w:br/>
+      </w:r>
+      <w:r>
+        <w:br/>
+      </w:r>
+      <w:r>
+        <w:rPr>
+          <w:rFonts w:ascii="Aptos" w:eastAsia="Aptos" w:hAnsi="Aptos" w:cs="Aptos"/>
+          <w:color w:val="000000" w:themeColor="text1"/>
+        </w:rPr>
+        <w:t>The results were meaningful and easy to understand. Our teamwork, communication, and use of GitHub helped us reach a strong outcome that we are happy with.</w:t>
+      </w:r>
+    </w:p>
+    <w:p>
+      <w:pPr>
+        <w:pStyle w:val="BodyText"/>
+      </w:pPr>
       <w:bookmarkStart w:id="24" w:name="comment-on-the-github-log-output"/>
       <w:bookmarkEnd w:id="23"/>
     </w:p>
@@ -3216,7 +3382,7 @@
           <w:noProof/>
         </w:rPr>
         <w:pict w14:anchorId="56E85457">
-          <v:rect id="_x0000_i1031" alt="" style="width:451.3pt;height:.05pt;mso-width-percent:0;mso-height-percent:0;mso-width-percent:0;mso-height-percent:0" o:hralign="center" o:hrstd="t" o:hr="t"/>
+          <v:rect id="_x0000_i1113" alt="" style="width:451.3pt;height:.05pt;mso-width-percent:0;mso-height-percent:0;mso-width-percent:0;mso-height-percent:0" o:hralign="center" o:hrstd="t" o:hr="t"/>
         </w:pict>
       </w:r>
     </w:p>
@@ -3228,17 +3394,145 @@
       <w:bookmarkEnd w:id="19"/>
       <w:bookmarkEnd w:id="24"/>
       <w:r>
+        <w:t>6. Conclusions</w:t>
+      </w:r>
+    </w:p>
+    <w:p>
+      <w:pPr>
+        <w:pStyle w:val="Heading2"/>
+      </w:pPr>
+      <w:bookmarkStart w:id="26" w:name="results-explained"/>
+      <w:r>
+        <w:t>6.1 Results Explained</w:t>
+      </w:r>
+    </w:p>
+    <w:p>
+      <w:pPr>
+        <w:pStyle w:val="ListParagraph"/>
+        <w:numPr>
+          <w:ilvl w:val="0"/>
+          <w:numId w:val="7"/>
+        </w:numPr>
+        <w:rPr>
+          <w:kern w:val="0"/>
+          <w:lang w:val="en-US"/>
+        </w:rPr>
+      </w:pPr>
+      <w:r>
+        <w:rPr>
+          <w:kern w:val="0"/>
+          <w:lang w:val="en-US"/>
+        </w:rPr>
+        <w:t xml:space="preserve">The analysis shows a clear size difference between tumor groups. </w:t>
+      </w:r>
+    </w:p>
+    <w:p>
+      <w:pPr>
+        <w:pStyle w:val="ListParagraph"/>
+        <w:ind w:left="1440"/>
+        <w:rPr>
+          <w:kern w:val="0"/>
+          <w:lang w:val="en-US"/>
+        </w:rPr>
+      </w:pPr>
+    </w:p>
+    <w:p>
+      <w:pPr>
+        <w:pStyle w:val="ListParagraph"/>
+        <w:numPr>
+          <w:ilvl w:val="0"/>
+          <w:numId w:val="7"/>
+        </w:numPr>
+        <w:rPr>
+          <w:kern w:val="0"/>
+          <w:lang w:val="en-US"/>
+        </w:rPr>
+      </w:pPr>
+      <w:r>
+        <w:rPr>
+          <w:kern w:val="0"/>
+          <w:lang w:val="en-US"/>
+        </w:rPr>
+        <w:t xml:space="preserve">Malignant tumors had a much larger average radius of 17.46 compared to benign tumors, which had an average radius of 12.16. </w:t>
+      </w:r>
+    </w:p>
+    <w:p>
+      <w:pPr>
+        <w:pStyle w:val="ListParagraph"/>
+        <w:ind w:left="1440"/>
+        <w:rPr>
+          <w:kern w:val="0"/>
+          <w:lang w:val="en-US"/>
+        </w:rPr>
+      </w:pPr>
+    </w:p>
+    <w:p>
+      <w:pPr>
+        <w:pStyle w:val="ListParagraph"/>
+        <w:numPr>
+          <w:ilvl w:val="0"/>
+          <w:numId w:val="7"/>
+        </w:numPr>
+        <w:rPr>
+          <w:kern w:val="0"/>
+          <w:lang w:val="en-US"/>
+        </w:rPr>
+      </w:pPr>
+      <w:r>
+        <w:rPr>
+          <w:kern w:val="0"/>
+          <w:lang w:val="en-US"/>
+        </w:rPr>
+        <w:t xml:space="preserve">A statistical test confirmed that this difference is significant and not just random variation. </w:t>
+      </w:r>
+    </w:p>
+    <w:p>
+      <w:pPr>
+        <w:pStyle w:val="ListParagraph"/>
+        <w:ind w:left="1440"/>
+        <w:rPr>
+          <w:kern w:val="0"/>
+          <w:lang w:val="en-US"/>
+        </w:rPr>
+      </w:pPr>
+    </w:p>
+    <w:p>
+      <w:pPr>
+        <w:pStyle w:val="ListParagraph"/>
+        <w:numPr>
+          <w:ilvl w:val="0"/>
+          <w:numId w:val="7"/>
+        </w:numPr>
+        <w:rPr>
+          <w:kern w:val="0"/>
+          <w:lang w:val="en-US"/>
+        </w:rPr>
+      </w:pPr>
+      <w:r>
+        <w:rPr>
+          <w:kern w:val="0"/>
+          <w:lang w:val="en-US"/>
+        </w:rPr>
+        <w:t xml:space="preserve">The very small p-value strongly indicates that malignant tumors are usually larger. </w:t>
+      </w:r>
+    </w:p>
+    <w:p>
+      <w:pPr>
+        <w:pStyle w:val="ListParagraph"/>
+        <w:ind w:left="1440"/>
+        <w:rPr>
+          <w:kern w:val="0"/>
+          <w:lang w:val="en-US"/>
+        </w:rPr>
+      </w:pPr>
+    </w:p>
+    <w:p>
+      <w:pPr>
+        <w:pStyle w:val="BodyText"/>
+      </w:pPr>
+      <w:r>
         <w:lastRenderedPageBreak/>
-        <w:t>6. Conclusions</w:t>
-      </w:r>
-    </w:p>
-    <w:p>
-      <w:pPr>
-        <w:pStyle w:val="Heading2"/>
-      </w:pPr>
-      <w:bookmarkStart w:id="26" w:name="results-explained"/>
-      <w:r>
-        <w:t>6.1 Results Explained</w:t>
+        <w:t>Overall, the findings suggest that tumor size is closely related to whether a tumor is cancerous.</w:t>
       </w:r>
     </w:p>
     <w:p>
@@ -3253,6 +3547,104 @@
     </w:p>
     <w:p>
       <w:pPr>
+        <w:rPr>
+          <w:rFonts w:ascii="Times New Roman" w:eastAsia="Times New Roman" w:hAnsi="Times New Roman" w:cs="Times New Roman"/>
+        </w:rPr>
+      </w:pPr>
+      <w:r>
+        <w:rPr>
+          <w:rFonts w:ascii="Times New Roman" w:eastAsia="Times New Roman" w:hAnsi="Times New Roman" w:cs="Times New Roman"/>
+        </w:rPr>
+        <w:t xml:space="preserve">These results answer the research question by showing that </w:t>
+      </w:r>
+      <w:proofErr w:type="spellStart"/>
+      <w:r>
+        <w:rPr>
+          <w:rFonts w:ascii="Times New Roman" w:eastAsia="Times New Roman" w:hAnsi="Times New Roman" w:cs="Times New Roman"/>
+        </w:rPr>
+        <w:t>tumor</w:t>
+      </w:r>
+      <w:proofErr w:type="spellEnd"/>
+      <w:r>
+        <w:rPr>
+          <w:rFonts w:ascii="Times New Roman" w:eastAsia="Times New Roman" w:hAnsi="Times New Roman" w:cs="Times New Roman"/>
+        </w:rPr>
+        <w:t xml:space="preserve"> </w:t>
+      </w:r>
+      <w:proofErr w:type="spellStart"/>
+      <w:r>
+        <w:rPr>
+          <w:rFonts w:ascii="Times New Roman" w:eastAsia="Times New Roman" w:hAnsi="Times New Roman" w:cs="Times New Roman"/>
+          <w:b/>
+          <w:bCs/>
+        </w:rPr>
+        <w:t>radius_mean</w:t>
+      </w:r>
+      <w:proofErr w:type="spellEnd"/>
+      <w:r>
+        <w:rPr>
+          <w:rFonts w:ascii="Times New Roman" w:eastAsia="Times New Roman" w:hAnsi="Times New Roman" w:cs="Times New Roman"/>
+          <w:b/>
+          <w:bCs/>
+        </w:rPr>
+        <w:t xml:space="preserve"> </w:t>
+      </w:r>
+      <w:r>
+        <w:rPr>
+          <w:rFonts w:ascii="Times New Roman" w:eastAsia="Times New Roman" w:hAnsi="Times New Roman" w:cs="Times New Roman"/>
+        </w:rPr>
+        <w:t xml:space="preserve">can help tell the difference between Malignant and Benign breast </w:t>
+      </w:r>
+      <w:proofErr w:type="spellStart"/>
+      <w:r>
+        <w:rPr>
+          <w:rFonts w:ascii="Times New Roman" w:eastAsia="Times New Roman" w:hAnsi="Times New Roman" w:cs="Times New Roman"/>
+        </w:rPr>
+        <w:t>tumors</w:t>
+      </w:r>
+      <w:proofErr w:type="spellEnd"/>
+      <w:r>
+        <w:rPr>
+          <w:rFonts w:ascii="Times New Roman" w:eastAsia="Times New Roman" w:hAnsi="Times New Roman" w:cs="Times New Roman"/>
+        </w:rPr>
+        <w:t xml:space="preserve">. In simple terms, larger </w:t>
+      </w:r>
+      <w:proofErr w:type="spellStart"/>
+      <w:r>
+        <w:rPr>
+          <w:rFonts w:ascii="Times New Roman" w:eastAsia="Times New Roman" w:hAnsi="Times New Roman" w:cs="Times New Roman"/>
+        </w:rPr>
+        <w:t>tumors</w:t>
+      </w:r>
+      <w:proofErr w:type="spellEnd"/>
+      <w:r>
+        <w:rPr>
+          <w:rFonts w:ascii="Times New Roman" w:eastAsia="Times New Roman" w:hAnsi="Times New Roman" w:cs="Times New Roman"/>
+        </w:rPr>
+        <w:t xml:space="preserve"> were much more likely to be Malignant. </w:t>
+      </w:r>
+    </w:p>
+    <w:p>
+      <w:pPr>
+        <w:rPr>
+          <w:rFonts w:ascii="Times New Roman" w:eastAsia="Times New Roman" w:hAnsi="Times New Roman" w:cs="Times New Roman"/>
+        </w:rPr>
+      </w:pPr>
+      <w:r>
+        <w:rPr>
+          <w:rFonts w:ascii="Times New Roman" w:eastAsia="Times New Roman" w:hAnsi="Times New Roman" w:cs="Times New Roman"/>
+        </w:rPr>
+        <w:t xml:space="preserve">   </w:t>
+      </w:r>
+      <w:r>
+        <w:rPr>
+          <w:rFonts w:ascii="Times New Roman" w:eastAsia="Times New Roman" w:hAnsi="Times New Roman" w:cs="Times New Roman"/>
+        </w:rPr>
+        <w:t>This information could assist doctors in making faster decisions or spotting patients who need additional evaluations. While size alone cannot replace comprehensive medical tests, it can serve as an early warning sign and provide important medical insights.</w:t>
+      </w:r>
+    </w:p>
+    <w:p>
+      <w:pPr>
         <w:pStyle w:val="BodyText"/>
       </w:pPr>
       <w:bookmarkStart w:id="28" w:name="limitations-and-future-work"/>
@@ -3270,6 +3662,136 @@
       <w:r>
         <w:t>6.3 Limitations and Future Work</w:t>
       </w:r>
+    </w:p>
+    <w:p>
+      <w:pPr>
+        <w:pStyle w:val="ListParagraph"/>
+        <w:numPr>
+          <w:ilvl w:val="0"/>
+          <w:numId w:val="12"/>
+        </w:numPr>
+        <w:jc w:val="both"/>
+        <w:rPr>
+          <w:rFonts w:ascii="Times New Roman" w:hAnsi="Times New Roman" w:cs="Times New Roman"/>
+        </w:rPr>
+      </w:pPr>
+      <w:r>
+        <w:rPr>
+          <w:rFonts w:ascii="Times New Roman" w:hAnsi="Times New Roman" w:cs="Times New Roman"/>
+        </w:rPr>
+        <w:t>Additional statistical tests should be performed to strengthen credibility.</w:t>
+      </w:r>
+    </w:p>
+    <w:p>
+      <w:pPr>
+        <w:pStyle w:val="ListParagraph"/>
+        <w:ind w:left="1440"/>
+        <w:jc w:val="both"/>
+        <w:rPr>
+          <w:rFonts w:ascii="Times New Roman" w:hAnsi="Times New Roman" w:cs="Times New Roman"/>
+        </w:rPr>
+      </w:pPr>
+    </w:p>
+    <w:p>
+      <w:pPr>
+        <w:pStyle w:val="ListParagraph"/>
+        <w:numPr>
+          <w:ilvl w:val="0"/>
+          <w:numId w:val="12"/>
+        </w:numPr>
+        <w:jc w:val="both"/>
+        <w:rPr>
+          <w:rFonts w:ascii="Times New Roman" w:hAnsi="Times New Roman" w:cs="Times New Roman"/>
+        </w:rPr>
+      </w:pPr>
+      <w:r>
+        <w:rPr>
+          <w:rFonts w:ascii="Times New Roman" w:hAnsi="Times New Roman" w:cs="Times New Roman"/>
+        </w:rPr>
+        <w:t xml:space="preserve">Multivariate analysis is recommended to explore relationships between </w:t>
+      </w:r>
+      <w:proofErr w:type="spellStart"/>
+      <w:r>
+        <w:rPr>
+          <w:rFonts w:ascii="Times New Roman" w:hAnsi="Times New Roman" w:cs="Times New Roman"/>
+        </w:rPr>
+        <w:t>tumor</w:t>
+      </w:r>
+      <w:proofErr w:type="spellEnd"/>
+      <w:r>
+        <w:rPr>
+          <w:rFonts w:ascii="Times New Roman" w:hAnsi="Times New Roman" w:cs="Times New Roman"/>
+        </w:rPr>
+        <w:t xml:space="preserve"> features.</w:t>
+      </w:r>
+    </w:p>
+    <w:p>
+      <w:pPr>
+        <w:pStyle w:val="ListParagraph"/>
+        <w:ind w:left="1440"/>
+        <w:jc w:val="both"/>
+        <w:rPr>
+          <w:rFonts w:ascii="Times New Roman" w:hAnsi="Times New Roman" w:cs="Times New Roman"/>
+        </w:rPr>
+      </w:pPr>
+    </w:p>
+    <w:p>
+      <w:pPr>
+        <w:pStyle w:val="ListParagraph"/>
+        <w:numPr>
+          <w:ilvl w:val="0"/>
+          <w:numId w:val="12"/>
+        </w:numPr>
+        <w:jc w:val="both"/>
+        <w:rPr>
+          <w:rFonts w:ascii="Times New Roman" w:hAnsi="Times New Roman" w:cs="Times New Roman"/>
+        </w:rPr>
+      </w:pPr>
+      <w:r>
+        <w:rPr>
+          <w:rFonts w:ascii="Times New Roman" w:hAnsi="Times New Roman" w:cs="Times New Roman"/>
+        </w:rPr>
+        <w:t>The sample came from a single source, which may limit generalizability.</w:t>
+      </w:r>
+    </w:p>
+    <w:p>
+      <w:pPr>
+        <w:pStyle w:val="ListParagraph"/>
+        <w:ind w:left="1440"/>
+        <w:jc w:val="both"/>
+        <w:rPr>
+          <w:rFonts w:ascii="Times New Roman" w:hAnsi="Times New Roman" w:cs="Times New Roman"/>
+        </w:rPr>
+      </w:pPr>
+    </w:p>
+    <w:p>
+      <w:pPr>
+        <w:pStyle w:val="ListParagraph"/>
+        <w:numPr>
+          <w:ilvl w:val="0"/>
+          <w:numId w:val="12"/>
+        </w:numPr>
+        <w:rPr>
+          <w:rFonts w:ascii="Times New Roman" w:eastAsia="Times New Roman" w:hAnsi="Times New Roman" w:cs="Times New Roman"/>
+        </w:rPr>
+      </w:pPr>
+      <w:r>
+        <w:rPr>
+          <w:rFonts w:ascii="Times New Roman" w:hAnsi="Times New Roman" w:cs="Times New Roman"/>
+        </w:rPr>
+        <w:t>Using diverse data sources could improve the accuracy and applicability of the findings.</w:t>
+      </w:r>
+      <w:r>
+        <w:rPr>
+          <w:rFonts w:ascii="Times New Roman" w:hAnsi="Times New Roman" w:cs="Times New Roman"/>
+        </w:rPr>
+        <w:br/>
+      </w:r>
+    </w:p>
+    <w:p>
+      <w:pPr>
+        <w:pStyle w:val="BodyText"/>
+      </w:pPr>
     </w:p>
     <w:p>
       <w:pPr>
@@ -3284,8 +3806,276 @@
     </w:p>
     <w:p>
       <w:pPr>
+        <w:ind w:left="720"/>
+        <w:rPr>
+          <w:rFonts w:ascii="Times New Roman" w:eastAsia="Times New Roman" w:hAnsi="Times New Roman" w:cs="Times New Roman"/>
+        </w:rPr>
+      </w:pPr>
+      <w:r>
+        <w:rPr>
+          <w:rFonts w:ascii="Times New Roman" w:eastAsia="Times New Roman" w:hAnsi="Times New Roman" w:cs="Times New Roman"/>
+        </w:rPr>
+        <w:t xml:space="preserve">1] Nakashima et al. (1997) </w:t>
+      </w:r>
+      <w:r>
+        <w:br/>
+      </w:r>
+      <w:r>
+        <w:rPr>
+          <w:rFonts w:ascii="Times New Roman" w:eastAsia="Times New Roman" w:hAnsi="Times New Roman" w:cs="Times New Roman"/>
+        </w:rPr>
+        <w:t xml:space="preserve">Nakashima, J., Ueno, M., Nagata, Y., Horiguchi, Y., Nakashima, S., Tsumura, H. and Murai, M., 1997. Differential diagnosis of primary benign and malignant retroperitoneal tumors. International Journal of Urology, 4(5), pp.441–446. </w:t>
+      </w:r>
+      <w:r>
+        <w:br/>
+      </w:r>
+    </w:p>
+    <w:p>
+      <w:pPr>
+        <w:ind w:left="720"/>
+        <w:rPr>
+          <w:rFonts w:ascii="Times New Roman" w:eastAsia="Times New Roman" w:hAnsi="Times New Roman" w:cs="Times New Roman"/>
+        </w:rPr>
+      </w:pPr>
+      <w:r>
+        <w:rPr>
+          <w:rFonts w:ascii="Times New Roman" w:eastAsia="Times New Roman" w:hAnsi="Times New Roman" w:cs="Times New Roman"/>
+        </w:rPr>
+        <w:t xml:space="preserve">2] </w:t>
+      </w:r>
+      <w:proofErr w:type="spellStart"/>
+      <w:r>
+        <w:rPr>
+          <w:rFonts w:ascii="Times New Roman" w:eastAsia="Times New Roman" w:hAnsi="Times New Roman" w:cs="Times New Roman"/>
+        </w:rPr>
+        <w:t>Gity</w:t>
+      </w:r>
+      <w:proofErr w:type="spellEnd"/>
+      <w:r>
+        <w:rPr>
+          <w:rFonts w:ascii="Times New Roman" w:eastAsia="Times New Roman" w:hAnsi="Times New Roman" w:cs="Times New Roman"/>
+        </w:rPr>
+        <w:t xml:space="preserve"> et al. (2018) </w:t>
+      </w:r>
+      <w:r>
+        <w:br/>
+      </w:r>
+      <w:proofErr w:type="spellStart"/>
+      <w:r>
+        <w:rPr>
+          <w:rFonts w:ascii="Times New Roman" w:eastAsia="Times New Roman" w:hAnsi="Times New Roman" w:cs="Times New Roman"/>
+        </w:rPr>
+        <w:t>Gity</w:t>
+      </w:r>
+      <w:proofErr w:type="spellEnd"/>
+      <w:r>
+        <w:rPr>
+          <w:rFonts w:ascii="Times New Roman" w:eastAsia="Times New Roman" w:hAnsi="Times New Roman" w:cs="Times New Roman"/>
+        </w:rPr>
+        <w:t xml:space="preserve">, M., Donnelly, E.D., Kennedy, S., O’Keeffe, S., Britton, H., McWilliams, S. and Ryan, J., 2018. Diagnostic value of breast MRI: contribution of lesion size in differentiating benign and malignant masses. </w:t>
+      </w:r>
+      <w:proofErr w:type="spellStart"/>
+      <w:r>
+        <w:rPr>
+          <w:rFonts w:ascii="Times New Roman" w:eastAsia="Times New Roman" w:hAnsi="Times New Roman" w:cs="Times New Roman"/>
+        </w:rPr>
+        <w:t>RöFo</w:t>
+      </w:r>
+      <w:proofErr w:type="spellEnd"/>
+      <w:r>
+        <w:rPr>
+          <w:rFonts w:ascii="Times New Roman" w:eastAsia="Times New Roman" w:hAnsi="Times New Roman" w:cs="Times New Roman"/>
+        </w:rPr>
+        <w:t xml:space="preserve"> – </w:t>
+      </w:r>
+      <w:proofErr w:type="spellStart"/>
+      <w:r>
+        <w:rPr>
+          <w:rFonts w:ascii="Times New Roman" w:eastAsia="Times New Roman" w:hAnsi="Times New Roman" w:cs="Times New Roman"/>
+        </w:rPr>
+        <w:t>Fortschritte</w:t>
+      </w:r>
+      <w:proofErr w:type="spellEnd"/>
+      <w:r>
+        <w:rPr>
+          <w:rFonts w:ascii="Times New Roman" w:eastAsia="Times New Roman" w:hAnsi="Times New Roman" w:cs="Times New Roman"/>
+        </w:rPr>
+        <w:t xml:space="preserve"> auf dem </w:t>
+      </w:r>
+      <w:proofErr w:type="spellStart"/>
+      <w:r>
+        <w:rPr>
+          <w:rFonts w:ascii="Times New Roman" w:eastAsia="Times New Roman" w:hAnsi="Times New Roman" w:cs="Times New Roman"/>
+        </w:rPr>
+        <w:t>Gebiet</w:t>
+      </w:r>
+      <w:proofErr w:type="spellEnd"/>
+      <w:r>
+        <w:rPr>
+          <w:rFonts w:ascii="Times New Roman" w:eastAsia="Times New Roman" w:hAnsi="Times New Roman" w:cs="Times New Roman"/>
+        </w:rPr>
+        <w:t xml:space="preserve"> der </w:t>
+      </w:r>
+      <w:proofErr w:type="spellStart"/>
+      <w:r>
+        <w:rPr>
+          <w:rFonts w:ascii="Times New Roman" w:eastAsia="Times New Roman" w:hAnsi="Times New Roman" w:cs="Times New Roman"/>
+        </w:rPr>
+        <w:t>Röntgenstrahlen</w:t>
+      </w:r>
+      <w:proofErr w:type="spellEnd"/>
+      <w:r>
+        <w:rPr>
+          <w:rFonts w:ascii="Times New Roman" w:eastAsia="Times New Roman" w:hAnsi="Times New Roman" w:cs="Times New Roman"/>
+        </w:rPr>
+        <w:t xml:space="preserve"> und der </w:t>
+      </w:r>
+      <w:proofErr w:type="spellStart"/>
+      <w:r>
+        <w:rPr>
+          <w:rFonts w:ascii="Times New Roman" w:eastAsia="Times New Roman" w:hAnsi="Times New Roman" w:cs="Times New Roman"/>
+        </w:rPr>
+        <w:t>bildgebenden</w:t>
+      </w:r>
+      <w:proofErr w:type="spellEnd"/>
+      <w:r>
+        <w:rPr>
+          <w:rFonts w:ascii="Times New Roman" w:eastAsia="Times New Roman" w:hAnsi="Times New Roman" w:cs="Times New Roman"/>
+        </w:rPr>
+        <w:t xml:space="preserve"> </w:t>
+      </w:r>
+      <w:proofErr w:type="spellStart"/>
+      <w:r>
+        <w:rPr>
+          <w:rFonts w:ascii="Times New Roman" w:eastAsia="Times New Roman" w:hAnsi="Times New Roman" w:cs="Times New Roman"/>
+        </w:rPr>
+        <w:t>Verfahren</w:t>
+      </w:r>
+      <w:proofErr w:type="spellEnd"/>
+      <w:r>
+        <w:rPr>
+          <w:rFonts w:ascii="Times New Roman" w:eastAsia="Times New Roman" w:hAnsi="Times New Roman" w:cs="Times New Roman"/>
+        </w:rPr>
+        <w:t xml:space="preserve">, 190(09), pp.861–867. </w:t>
+      </w:r>
+      <w:r>
+        <w:br/>
+      </w:r>
+      <w:r>
+        <w:br/>
+      </w:r>
+    </w:p>
+    <w:p>
+      <w:pPr>
+        <w:ind w:left="720"/>
+      </w:pPr>
+      <w:r>
+        <w:rPr>
+          <w:rFonts w:ascii="Times New Roman" w:eastAsia="Times New Roman" w:hAnsi="Times New Roman" w:cs="Times New Roman"/>
+        </w:rPr>
+        <w:t xml:space="preserve">3] WBCD-based study (Cell nuclear radius analysis) </w:t>
+      </w:r>
+    </w:p>
+    <w:p>
+      <w:pPr>
+        <w:ind w:left="720"/>
+        <w:rPr>
+          <w:rFonts w:ascii="Times New Roman" w:eastAsia="Times New Roman" w:hAnsi="Times New Roman" w:cs="Times New Roman"/>
+        </w:rPr>
+      </w:pPr>
+      <w:r>
+        <w:rPr>
+          <w:rFonts w:ascii="Times New Roman" w:eastAsia="Times New Roman" w:hAnsi="Times New Roman" w:cs="Times New Roman"/>
+        </w:rPr>
+        <w:lastRenderedPageBreak/>
+        <w:t xml:space="preserve">Wolberg, W.H., Street, W.N. and Mangasarian, O.L., 1995. Machine learning techniques to diagnose breast cancer from fine-needle aspirates. Cancer Letters, 77(2–3), pp.163–171. </w:t>
+      </w:r>
+      <w:r>
+        <w:br/>
+      </w:r>
+    </w:p>
+    <w:p>
+      <w:pPr>
+        <w:ind w:left="720"/>
+        <w:rPr>
+          <w:rFonts w:ascii="Times New Roman" w:eastAsia="Times New Roman" w:hAnsi="Times New Roman" w:cs="Times New Roman"/>
+        </w:rPr>
+      </w:pPr>
+      <w:r>
+        <w:rPr>
+          <w:rFonts w:ascii="Times New Roman" w:eastAsia="Times New Roman" w:hAnsi="Times New Roman" w:cs="Times New Roman"/>
+        </w:rPr>
+        <w:t xml:space="preserve">4] Abo El Nasr, M. M., Abdelmegaly, </w:t>
+      </w:r>
+      <w:proofErr w:type="gramStart"/>
+      <w:r>
+        <w:rPr>
+          <w:rFonts w:ascii="Times New Roman" w:eastAsia="Times New Roman" w:hAnsi="Times New Roman" w:cs="Times New Roman"/>
+        </w:rPr>
+        <w:t>A.</w:t>
+      </w:r>
+      <w:proofErr w:type="gramEnd"/>
+      <w:r>
+        <w:rPr>
+          <w:rFonts w:ascii="Times New Roman" w:eastAsia="Times New Roman" w:hAnsi="Times New Roman" w:cs="Times New Roman"/>
+        </w:rPr>
+        <w:t xml:space="preserve"> A. &amp; Abdo, D. A. (</w:t>
+      </w:r>
+      <w:proofErr w:type="gramStart"/>
+      <w:r>
+        <w:rPr>
+          <w:rFonts w:ascii="Times New Roman" w:eastAsia="Times New Roman" w:hAnsi="Times New Roman" w:cs="Times New Roman"/>
+        </w:rPr>
+        <w:t>2024) ‘</w:t>
+      </w:r>
+      <w:proofErr w:type="gramEnd"/>
+      <w:r>
+        <w:rPr>
+          <w:rFonts w:ascii="Times New Roman" w:eastAsia="Times New Roman" w:hAnsi="Times New Roman" w:cs="Times New Roman"/>
+        </w:rPr>
+        <w:t xml:space="preserve">Performance evaluation of different regression models: application in breast cancer patient data’, Scientific Reports, 14, Article number: 62627. doi:10.1038/s41598-024-62627-6 </w:t>
+      </w:r>
+      <w:r>
+        <w:br/>
+      </w:r>
+      <w:r>
+        <w:br/>
+      </w:r>
+    </w:p>
+    <w:p>
+      <w:pPr>
+        <w:ind w:left="720"/>
+      </w:pPr>
+      <w:r>
+        <w:rPr>
+          <w:rFonts w:ascii="Times New Roman" w:eastAsia="Times New Roman" w:hAnsi="Times New Roman" w:cs="Times New Roman"/>
+        </w:rPr>
+        <w:t xml:space="preserve">5] Girdhar, A., Raju, K.I.V. &amp; Sreeramulu, P.N. (2022) ‘Significance of nuclear morphometry in breast lesions: A cross-sectional study’, </w:t>
+      </w:r>
+      <w:proofErr w:type="spellStart"/>
+      <w:r>
+        <w:rPr>
+          <w:rFonts w:ascii="Times New Roman" w:eastAsia="Times New Roman" w:hAnsi="Times New Roman" w:cs="Times New Roman"/>
+        </w:rPr>
+        <w:t>Cureus</w:t>
+      </w:r>
+      <w:proofErr w:type="spellEnd"/>
+      <w:r>
+        <w:rPr>
+          <w:rFonts w:ascii="Times New Roman" w:eastAsia="Times New Roman" w:hAnsi="Times New Roman" w:cs="Times New Roman"/>
+        </w:rPr>
+        <w:t xml:space="preserve">, 14(8), e144889. doi:10.7759/cureus.144889. </w:t>
+      </w:r>
+    </w:p>
+    <w:p>
+      <w:pPr>
         <w:pStyle w:val="BodyText"/>
       </w:pPr>
+    </w:p>
+    <w:p>
+      <w:pPr>
+        <w:pStyle w:val="BodyText"/>
+      </w:pPr>
       <w:r>
         <w:t>.</w:t>
       </w:r>
@@ -3301,7 +4091,7 @@
           <w:noProof/>
         </w:rPr>
         <w:pict w14:anchorId="3F637C33">
-          <v:rect id="_x0000_i1032" alt="" style="width:451.3pt;height:.05pt;mso-width-percent:0;mso-height-percent:0;mso-width-percent:0;mso-height-percent:0" o:hralign="center" o:hrstd="t" o:hr="t"/>
+          <v:rect id="_x0000_i1114" alt="" style="width:451.3pt;height:.05pt;mso-width-percent:0;mso-height-percent:0;mso-width-percent:0;mso-height-percent:0" o:hralign="center" o:hrstd="t" o:hr="t"/>
         </w:pict>
       </w:r>
     </w:p>
@@ -3638,6 +4428,1195 @@
       </w:rPr>
     </w:lvl>
     <w:lvl w:ilvl="8" w:tplc="65086A30">
+      <w:start w:val="1"/>
+      <w:numFmt w:val="bullet"/>
+      <w:lvlText w:val=""/>
+      <w:lvlJc w:val="left"/>
+      <w:pPr>
+        <w:ind w:left="6480" w:hanging="360"/>
+      </w:pPr>
+      <w:rPr>
+        <w:rFonts w:ascii="Wingdings" w:hAnsi="Wingdings" w:hint="default"/>
+      </w:rPr>
+    </w:lvl>
+  </w:abstractNum>
+  <w:abstractNum w:abstractNumId="3" w15:restartNumberingAfterBreak="0">
+    <w:nsid w:val="256B3A7E"/>
+    <w:multiLevelType w:val="hybridMultilevel"/>
+    <w:tmpl w:val="77707106"/>
+    <w:lvl w:ilvl="0" w:tplc="08090001">
+      <w:start w:val="1"/>
+      <w:numFmt w:val="bullet"/>
+      <w:lvlText w:val=""/>
+      <w:lvlJc w:val="left"/>
+      <w:pPr>
+        <w:ind w:left="2160" w:hanging="360"/>
+      </w:pPr>
+      <w:rPr>
+        <w:rFonts w:ascii="Symbol" w:hAnsi="Symbol" w:hint="default"/>
+      </w:rPr>
+    </w:lvl>
+    <w:lvl w:ilvl="1" w:tplc="08090003" w:tentative="1">
+      <w:start w:val="1"/>
+      <w:numFmt w:val="bullet"/>
+      <w:lvlText w:val="o"/>
+      <w:lvlJc w:val="left"/>
+      <w:pPr>
+        <w:ind w:left="2880" w:hanging="360"/>
+      </w:pPr>
+      <w:rPr>
+        <w:rFonts w:ascii="Courier New" w:hAnsi="Courier New" w:cs="Courier New" w:hint="default"/>
+      </w:rPr>
+    </w:lvl>
+    <w:lvl w:ilvl="2" w:tplc="08090005" w:tentative="1">
+      <w:start w:val="1"/>
+      <w:numFmt w:val="bullet"/>
+      <w:lvlText w:val=""/>
+      <w:lvlJc w:val="left"/>
+      <w:pPr>
+        <w:ind w:left="3600" w:hanging="360"/>
+      </w:pPr>
+      <w:rPr>
+        <w:rFonts w:ascii="Wingdings" w:hAnsi="Wingdings" w:hint="default"/>
+      </w:rPr>
+    </w:lvl>
+    <w:lvl w:ilvl="3" w:tplc="08090001" w:tentative="1">
+      <w:start w:val="1"/>
+      <w:numFmt w:val="bullet"/>
+      <w:lvlText w:val=""/>
+      <w:lvlJc w:val="left"/>
+      <w:pPr>
+        <w:ind w:left="4320" w:hanging="360"/>
+      </w:pPr>
+      <w:rPr>
+        <w:rFonts w:ascii="Symbol" w:hAnsi="Symbol" w:hint="default"/>
+      </w:rPr>
+    </w:lvl>
+    <w:lvl w:ilvl="4" w:tplc="08090003" w:tentative="1">
+      <w:start w:val="1"/>
+      <w:numFmt w:val="bullet"/>
+      <w:lvlText w:val="o"/>
+      <w:lvlJc w:val="left"/>
+      <w:pPr>
+        <w:ind w:left="5040" w:hanging="360"/>
+      </w:pPr>
+      <w:rPr>
+        <w:rFonts w:ascii="Courier New" w:hAnsi="Courier New" w:cs="Courier New" w:hint="default"/>
+      </w:rPr>
+    </w:lvl>
+    <w:lvl w:ilvl="5" w:tplc="08090005" w:tentative="1">
+      <w:start w:val="1"/>
+      <w:numFmt w:val="bullet"/>
+      <w:lvlText w:val=""/>
+      <w:lvlJc w:val="left"/>
+      <w:pPr>
+        <w:ind w:left="5760" w:hanging="360"/>
+      </w:pPr>
+      <w:rPr>
+        <w:rFonts w:ascii="Wingdings" w:hAnsi="Wingdings" w:hint="default"/>
+      </w:rPr>
+    </w:lvl>
+    <w:lvl w:ilvl="6" w:tplc="08090001" w:tentative="1">
+      <w:start w:val="1"/>
+      <w:numFmt w:val="bullet"/>
+      <w:lvlText w:val=""/>
+      <w:lvlJc w:val="left"/>
+      <w:pPr>
+        <w:ind w:left="6480" w:hanging="360"/>
+      </w:pPr>
+      <w:rPr>
+        <w:rFonts w:ascii="Symbol" w:hAnsi="Symbol" w:hint="default"/>
+      </w:rPr>
+    </w:lvl>
+    <w:lvl w:ilvl="7" w:tplc="08090003" w:tentative="1">
+      <w:start w:val="1"/>
+      <w:numFmt w:val="bullet"/>
+      <w:lvlText w:val="o"/>
+      <w:lvlJc w:val="left"/>
+      <w:pPr>
+        <w:ind w:left="7200" w:hanging="360"/>
+      </w:pPr>
+      <w:rPr>
+        <w:rFonts w:ascii="Courier New" w:hAnsi="Courier New" w:cs="Courier New" w:hint="default"/>
+      </w:rPr>
+    </w:lvl>
+    <w:lvl w:ilvl="8" w:tplc="08090005" w:tentative="1">
+      <w:start w:val="1"/>
+      <w:numFmt w:val="bullet"/>
+      <w:lvlText w:val=""/>
+      <w:lvlJc w:val="left"/>
+      <w:pPr>
+        <w:ind w:left="7920" w:hanging="360"/>
+      </w:pPr>
+      <w:rPr>
+        <w:rFonts w:ascii="Wingdings" w:hAnsi="Wingdings" w:hint="default"/>
+      </w:rPr>
+    </w:lvl>
+  </w:abstractNum>
+  <w:abstractNum w:abstractNumId="4" w15:restartNumberingAfterBreak="0">
+    <w:nsid w:val="3C4F5AE1"/>
+    <w:multiLevelType w:val="hybridMultilevel"/>
+    <w:tmpl w:val="44524A78"/>
+    <w:lvl w:ilvl="0" w:tplc="08090001">
+      <w:start w:val="1"/>
+      <w:numFmt w:val="bullet"/>
+      <w:lvlText w:val=""/>
+      <w:lvlJc w:val="left"/>
+      <w:pPr>
+        <w:ind w:left="720" w:hanging="360"/>
+      </w:pPr>
+      <w:rPr>
+        <w:rFonts w:ascii="Symbol" w:hAnsi="Symbol" w:hint="default"/>
+      </w:rPr>
+    </w:lvl>
+    <w:lvl w:ilvl="1" w:tplc="08090003" w:tentative="1">
+      <w:start w:val="1"/>
+      <w:numFmt w:val="bullet"/>
+      <w:lvlText w:val="o"/>
+      <w:lvlJc w:val="left"/>
+      <w:pPr>
+        <w:ind w:left="1440" w:hanging="360"/>
+      </w:pPr>
+      <w:rPr>
+        <w:rFonts w:ascii="Courier New" w:hAnsi="Courier New" w:cs="Courier New" w:hint="default"/>
+      </w:rPr>
+    </w:lvl>
+    <w:lvl w:ilvl="2" w:tplc="08090005" w:tentative="1">
+      <w:start w:val="1"/>
+      <w:numFmt w:val="bullet"/>
+      <w:lvlText w:val=""/>
+      <w:lvlJc w:val="left"/>
+      <w:pPr>
+        <w:ind w:left="2160" w:hanging="360"/>
+      </w:pPr>
+      <w:rPr>
+        <w:rFonts w:ascii="Wingdings" w:hAnsi="Wingdings" w:hint="default"/>
+      </w:rPr>
+    </w:lvl>
+    <w:lvl w:ilvl="3" w:tplc="08090001" w:tentative="1">
+      <w:start w:val="1"/>
+      <w:numFmt w:val="bullet"/>
+      <w:lvlText w:val=""/>
+      <w:lvlJc w:val="left"/>
+      <w:pPr>
+        <w:ind w:left="2880" w:hanging="360"/>
+      </w:pPr>
+      <w:rPr>
+        <w:rFonts w:ascii="Symbol" w:hAnsi="Symbol" w:hint="default"/>
+      </w:rPr>
+    </w:lvl>
+    <w:lvl w:ilvl="4" w:tplc="08090003" w:tentative="1">
+      <w:start w:val="1"/>
+      <w:numFmt w:val="bullet"/>
+      <w:lvlText w:val="o"/>
+      <w:lvlJc w:val="left"/>
+      <w:pPr>
+        <w:ind w:left="3600" w:hanging="360"/>
+      </w:pPr>
+      <w:rPr>
+        <w:rFonts w:ascii="Courier New" w:hAnsi="Courier New" w:cs="Courier New" w:hint="default"/>
+      </w:rPr>
+    </w:lvl>
+    <w:lvl w:ilvl="5" w:tplc="08090005" w:tentative="1">
+      <w:start w:val="1"/>
+      <w:numFmt w:val="bullet"/>
+      <w:lvlText w:val=""/>
+      <w:lvlJc w:val="left"/>
+      <w:pPr>
+        <w:ind w:left="4320" w:hanging="360"/>
+      </w:pPr>
+      <w:rPr>
+        <w:rFonts w:ascii="Wingdings" w:hAnsi="Wingdings" w:hint="default"/>
+      </w:rPr>
+    </w:lvl>
+    <w:lvl w:ilvl="6" w:tplc="08090001" w:tentative="1">
+      <w:start w:val="1"/>
+      <w:numFmt w:val="bullet"/>
+      <w:lvlText w:val=""/>
+      <w:lvlJc w:val="left"/>
+      <w:pPr>
+        <w:ind w:left="5040" w:hanging="360"/>
+      </w:pPr>
+      <w:rPr>
+        <w:rFonts w:ascii="Symbol" w:hAnsi="Symbol" w:hint="default"/>
+      </w:rPr>
+    </w:lvl>
+    <w:lvl w:ilvl="7" w:tplc="08090003" w:tentative="1">
+      <w:start w:val="1"/>
+      <w:numFmt w:val="bullet"/>
+      <w:lvlText w:val="o"/>
+      <w:lvlJc w:val="left"/>
+      <w:pPr>
+        <w:ind w:left="5760" w:hanging="360"/>
+      </w:pPr>
+      <w:rPr>
+        <w:rFonts w:ascii="Courier New" w:hAnsi="Courier New" w:cs="Courier New" w:hint="default"/>
+      </w:rPr>
+    </w:lvl>
+    <w:lvl w:ilvl="8" w:tplc="08090005" w:tentative="1">
+      <w:start w:val="1"/>
+      <w:numFmt w:val="bullet"/>
+      <w:lvlText w:val=""/>
+      <w:lvlJc w:val="left"/>
+      <w:pPr>
+        <w:ind w:left="6480" w:hanging="360"/>
+      </w:pPr>
+      <w:rPr>
+        <w:rFonts w:ascii="Wingdings" w:hAnsi="Wingdings" w:hint="default"/>
+      </w:rPr>
+    </w:lvl>
+  </w:abstractNum>
+  <w:abstractNum w:abstractNumId="5" w15:restartNumberingAfterBreak="0">
+    <w:nsid w:val="40C93122"/>
+    <w:multiLevelType w:val="hybridMultilevel"/>
+    <w:tmpl w:val="23A27332"/>
+    <w:lvl w:ilvl="0" w:tplc="08090001">
+      <w:start w:val="1"/>
+      <w:numFmt w:val="bullet"/>
+      <w:lvlText w:val=""/>
+      <w:lvlJc w:val="left"/>
+      <w:pPr>
+        <w:ind w:left="720" w:hanging="360"/>
+      </w:pPr>
+      <w:rPr>
+        <w:rFonts w:ascii="Symbol" w:hAnsi="Symbol" w:hint="default"/>
+      </w:rPr>
+    </w:lvl>
+    <w:lvl w:ilvl="1" w:tplc="08090003">
+      <w:start w:val="1"/>
+      <w:numFmt w:val="bullet"/>
+      <w:lvlText w:val="o"/>
+      <w:lvlJc w:val="left"/>
+      <w:pPr>
+        <w:ind w:left="1440" w:hanging="360"/>
+      </w:pPr>
+      <w:rPr>
+        <w:rFonts w:ascii="Courier New" w:hAnsi="Courier New" w:cs="Courier New" w:hint="default"/>
+      </w:rPr>
+    </w:lvl>
+    <w:lvl w:ilvl="2" w:tplc="08090005" w:tentative="1">
+      <w:start w:val="1"/>
+      <w:numFmt w:val="bullet"/>
+      <w:lvlText w:val=""/>
+      <w:lvlJc w:val="left"/>
+      <w:pPr>
+        <w:ind w:left="2160" w:hanging="360"/>
+      </w:pPr>
+      <w:rPr>
+        <w:rFonts w:ascii="Wingdings" w:hAnsi="Wingdings" w:hint="default"/>
+      </w:rPr>
+    </w:lvl>
+    <w:lvl w:ilvl="3" w:tplc="08090001" w:tentative="1">
+      <w:start w:val="1"/>
+      <w:numFmt w:val="bullet"/>
+      <w:lvlText w:val=""/>
+      <w:lvlJc w:val="left"/>
+      <w:pPr>
+        <w:ind w:left="2880" w:hanging="360"/>
+      </w:pPr>
+      <w:rPr>
+        <w:rFonts w:ascii="Symbol" w:hAnsi="Symbol" w:hint="default"/>
+      </w:rPr>
+    </w:lvl>
+    <w:lvl w:ilvl="4" w:tplc="08090003" w:tentative="1">
+      <w:start w:val="1"/>
+      <w:numFmt w:val="bullet"/>
+      <w:lvlText w:val="o"/>
+      <w:lvlJc w:val="left"/>
+      <w:pPr>
+        <w:ind w:left="3600" w:hanging="360"/>
+      </w:pPr>
+      <w:rPr>
+        <w:rFonts w:ascii="Courier New" w:hAnsi="Courier New" w:cs="Courier New" w:hint="default"/>
+      </w:rPr>
+    </w:lvl>
+    <w:lvl w:ilvl="5" w:tplc="08090005" w:tentative="1">
+      <w:start w:val="1"/>
+      <w:numFmt w:val="bullet"/>
+      <w:lvlText w:val=""/>
+      <w:lvlJc w:val="left"/>
+      <w:pPr>
+        <w:ind w:left="4320" w:hanging="360"/>
+      </w:pPr>
+      <w:rPr>
+        <w:rFonts w:ascii="Wingdings" w:hAnsi="Wingdings" w:hint="default"/>
+      </w:rPr>
+    </w:lvl>
+    <w:lvl w:ilvl="6" w:tplc="08090001" w:tentative="1">
+      <w:start w:val="1"/>
+      <w:numFmt w:val="bullet"/>
+      <w:lvlText w:val=""/>
+      <w:lvlJc w:val="left"/>
+      <w:pPr>
+        <w:ind w:left="5040" w:hanging="360"/>
+      </w:pPr>
+      <w:rPr>
+        <w:rFonts w:ascii="Symbol" w:hAnsi="Symbol" w:hint="default"/>
+      </w:rPr>
+    </w:lvl>
+    <w:lvl w:ilvl="7" w:tplc="08090003" w:tentative="1">
+      <w:start w:val="1"/>
+      <w:numFmt w:val="bullet"/>
+      <w:lvlText w:val="o"/>
+      <w:lvlJc w:val="left"/>
+      <w:pPr>
+        <w:ind w:left="5760" w:hanging="360"/>
+      </w:pPr>
+      <w:rPr>
+        <w:rFonts w:ascii="Courier New" w:hAnsi="Courier New" w:cs="Courier New" w:hint="default"/>
+      </w:rPr>
+    </w:lvl>
+    <w:lvl w:ilvl="8" w:tplc="08090005" w:tentative="1">
+      <w:start w:val="1"/>
+      <w:numFmt w:val="bullet"/>
+      <w:lvlText w:val=""/>
+      <w:lvlJc w:val="left"/>
+      <w:pPr>
+        <w:ind w:left="6480" w:hanging="360"/>
+      </w:pPr>
+      <w:rPr>
+        <w:rFonts w:ascii="Wingdings" w:hAnsi="Wingdings" w:hint="default"/>
+      </w:rPr>
+    </w:lvl>
+  </w:abstractNum>
+  <w:abstractNum w:abstractNumId="6" w15:restartNumberingAfterBreak="0">
+    <w:nsid w:val="47025580"/>
+    <w:multiLevelType w:val="hybridMultilevel"/>
+    <w:tmpl w:val="B25C0AC4"/>
+    <w:lvl w:ilvl="0" w:tplc="08090001">
+      <w:start w:val="1"/>
+      <w:numFmt w:val="bullet"/>
+      <w:lvlText w:val=""/>
+      <w:lvlJc w:val="left"/>
+      <w:pPr>
+        <w:ind w:left="720" w:hanging="360"/>
+      </w:pPr>
+      <w:rPr>
+        <w:rFonts w:ascii="Symbol" w:hAnsi="Symbol" w:hint="default"/>
+      </w:rPr>
+    </w:lvl>
+    <w:lvl w:ilvl="1" w:tplc="08090003" w:tentative="1">
+      <w:start w:val="1"/>
+      <w:numFmt w:val="bullet"/>
+      <w:lvlText w:val="o"/>
+      <w:lvlJc w:val="left"/>
+      <w:pPr>
+        <w:ind w:left="1440" w:hanging="360"/>
+      </w:pPr>
+      <w:rPr>
+        <w:rFonts w:ascii="Courier New" w:hAnsi="Courier New" w:cs="Courier New" w:hint="default"/>
+      </w:rPr>
+    </w:lvl>
+    <w:lvl w:ilvl="2" w:tplc="08090005" w:tentative="1">
+      <w:start w:val="1"/>
+      <w:numFmt w:val="bullet"/>
+      <w:lvlText w:val=""/>
+      <w:lvlJc w:val="left"/>
+      <w:pPr>
+        <w:ind w:left="2160" w:hanging="360"/>
+      </w:pPr>
+      <w:rPr>
+        <w:rFonts w:ascii="Wingdings" w:hAnsi="Wingdings" w:hint="default"/>
+      </w:rPr>
+    </w:lvl>
+    <w:lvl w:ilvl="3" w:tplc="08090001" w:tentative="1">
+      <w:start w:val="1"/>
+      <w:numFmt w:val="bullet"/>
+      <w:lvlText w:val=""/>
+      <w:lvlJc w:val="left"/>
+      <w:pPr>
+        <w:ind w:left="2880" w:hanging="360"/>
+      </w:pPr>
+      <w:rPr>
+        <w:rFonts w:ascii="Symbol" w:hAnsi="Symbol" w:hint="default"/>
+      </w:rPr>
+    </w:lvl>
+    <w:lvl w:ilvl="4" w:tplc="08090003" w:tentative="1">
+      <w:start w:val="1"/>
+      <w:numFmt w:val="bullet"/>
+      <w:lvlText w:val="o"/>
+      <w:lvlJc w:val="left"/>
+      <w:pPr>
+        <w:ind w:left="3600" w:hanging="360"/>
+      </w:pPr>
+      <w:rPr>
+        <w:rFonts w:ascii="Courier New" w:hAnsi="Courier New" w:cs="Courier New" w:hint="default"/>
+      </w:rPr>
+    </w:lvl>
+    <w:lvl w:ilvl="5" w:tplc="08090005" w:tentative="1">
+      <w:start w:val="1"/>
+      <w:numFmt w:val="bullet"/>
+      <w:lvlText w:val=""/>
+      <w:lvlJc w:val="left"/>
+      <w:pPr>
+        <w:ind w:left="4320" w:hanging="360"/>
+      </w:pPr>
+      <w:rPr>
+        <w:rFonts w:ascii="Wingdings" w:hAnsi="Wingdings" w:hint="default"/>
+      </w:rPr>
+    </w:lvl>
+    <w:lvl w:ilvl="6" w:tplc="08090001" w:tentative="1">
+      <w:start w:val="1"/>
+      <w:numFmt w:val="bullet"/>
+      <w:lvlText w:val=""/>
+      <w:lvlJc w:val="left"/>
+      <w:pPr>
+        <w:ind w:left="5040" w:hanging="360"/>
+      </w:pPr>
+      <w:rPr>
+        <w:rFonts w:ascii="Symbol" w:hAnsi="Symbol" w:hint="default"/>
+      </w:rPr>
+    </w:lvl>
+    <w:lvl w:ilvl="7" w:tplc="08090003" w:tentative="1">
+      <w:start w:val="1"/>
+      <w:numFmt w:val="bullet"/>
+      <w:lvlText w:val="o"/>
+      <w:lvlJc w:val="left"/>
+      <w:pPr>
+        <w:ind w:left="5760" w:hanging="360"/>
+      </w:pPr>
+      <w:rPr>
+        <w:rFonts w:ascii="Courier New" w:hAnsi="Courier New" w:cs="Courier New" w:hint="default"/>
+      </w:rPr>
+    </w:lvl>
+    <w:lvl w:ilvl="8" w:tplc="08090005" w:tentative="1">
+      <w:start w:val="1"/>
+      <w:numFmt w:val="bullet"/>
+      <w:lvlText w:val=""/>
+      <w:lvlJc w:val="left"/>
+      <w:pPr>
+        <w:ind w:left="6480" w:hanging="360"/>
+      </w:pPr>
+      <w:rPr>
+        <w:rFonts w:ascii="Wingdings" w:hAnsi="Wingdings" w:hint="default"/>
+      </w:rPr>
+    </w:lvl>
+  </w:abstractNum>
+  <w:abstractNum w:abstractNumId="7" w15:restartNumberingAfterBreak="0">
+    <w:nsid w:val="5CCA0AA0"/>
+    <w:multiLevelType w:val="hybridMultilevel"/>
+    <w:tmpl w:val="8E56EE64"/>
+    <w:lvl w:ilvl="0" w:tplc="08090001">
+      <w:start w:val="1"/>
+      <w:numFmt w:val="bullet"/>
+      <w:lvlText w:val=""/>
+      <w:lvlJc w:val="left"/>
+      <w:pPr>
+        <w:ind w:left="720" w:hanging="360"/>
+      </w:pPr>
+      <w:rPr>
+        <w:rFonts w:ascii="Symbol" w:hAnsi="Symbol" w:hint="default"/>
+      </w:rPr>
+    </w:lvl>
+    <w:lvl w:ilvl="1" w:tplc="08090003" w:tentative="1">
+      <w:start w:val="1"/>
+      <w:numFmt w:val="bullet"/>
+      <w:lvlText w:val="o"/>
+      <w:lvlJc w:val="left"/>
+      <w:pPr>
+        <w:ind w:left="1440" w:hanging="360"/>
+      </w:pPr>
+      <w:rPr>
+        <w:rFonts w:ascii="Courier New" w:hAnsi="Courier New" w:cs="Courier New" w:hint="default"/>
+      </w:rPr>
+    </w:lvl>
+    <w:lvl w:ilvl="2" w:tplc="08090005" w:tentative="1">
+      <w:start w:val="1"/>
+      <w:numFmt w:val="bullet"/>
+      <w:lvlText w:val=""/>
+      <w:lvlJc w:val="left"/>
+      <w:pPr>
+        <w:ind w:left="2160" w:hanging="360"/>
+      </w:pPr>
+      <w:rPr>
+        <w:rFonts w:ascii="Wingdings" w:hAnsi="Wingdings" w:hint="default"/>
+      </w:rPr>
+    </w:lvl>
+    <w:lvl w:ilvl="3" w:tplc="08090001" w:tentative="1">
+      <w:start w:val="1"/>
+      <w:numFmt w:val="bullet"/>
+      <w:lvlText w:val=""/>
+      <w:lvlJc w:val="left"/>
+      <w:pPr>
+        <w:ind w:left="2880" w:hanging="360"/>
+      </w:pPr>
+      <w:rPr>
+        <w:rFonts w:ascii="Symbol" w:hAnsi="Symbol" w:hint="default"/>
+      </w:rPr>
+    </w:lvl>
+    <w:lvl w:ilvl="4" w:tplc="08090003" w:tentative="1">
+      <w:start w:val="1"/>
+      <w:numFmt w:val="bullet"/>
+      <w:lvlText w:val="o"/>
+      <w:lvlJc w:val="left"/>
+      <w:pPr>
+        <w:ind w:left="3600" w:hanging="360"/>
+      </w:pPr>
+      <w:rPr>
+        <w:rFonts w:ascii="Courier New" w:hAnsi="Courier New" w:cs="Courier New" w:hint="default"/>
+      </w:rPr>
+    </w:lvl>
+    <w:lvl w:ilvl="5" w:tplc="08090005" w:tentative="1">
+      <w:start w:val="1"/>
+      <w:numFmt w:val="bullet"/>
+      <w:lvlText w:val=""/>
+      <w:lvlJc w:val="left"/>
+      <w:pPr>
+        <w:ind w:left="4320" w:hanging="360"/>
+      </w:pPr>
+      <w:rPr>
+        <w:rFonts w:ascii="Wingdings" w:hAnsi="Wingdings" w:hint="default"/>
+      </w:rPr>
+    </w:lvl>
+    <w:lvl w:ilvl="6" w:tplc="08090001" w:tentative="1">
+      <w:start w:val="1"/>
+      <w:numFmt w:val="bullet"/>
+      <w:lvlText w:val=""/>
+      <w:lvlJc w:val="left"/>
+      <w:pPr>
+        <w:ind w:left="5040" w:hanging="360"/>
+      </w:pPr>
+      <w:rPr>
+        <w:rFonts w:ascii="Symbol" w:hAnsi="Symbol" w:hint="default"/>
+      </w:rPr>
+    </w:lvl>
+    <w:lvl w:ilvl="7" w:tplc="08090003" w:tentative="1">
+      <w:start w:val="1"/>
+      <w:numFmt w:val="bullet"/>
+      <w:lvlText w:val="o"/>
+      <w:lvlJc w:val="left"/>
+      <w:pPr>
+        <w:ind w:left="5760" w:hanging="360"/>
+      </w:pPr>
+      <w:rPr>
+        <w:rFonts w:ascii="Courier New" w:hAnsi="Courier New" w:cs="Courier New" w:hint="default"/>
+      </w:rPr>
+    </w:lvl>
+    <w:lvl w:ilvl="8" w:tplc="08090005" w:tentative="1">
+      <w:start w:val="1"/>
+      <w:numFmt w:val="bullet"/>
+      <w:lvlText w:val=""/>
+      <w:lvlJc w:val="left"/>
+      <w:pPr>
+        <w:ind w:left="6480" w:hanging="360"/>
+      </w:pPr>
+      <w:rPr>
+        <w:rFonts w:ascii="Wingdings" w:hAnsi="Wingdings" w:hint="default"/>
+      </w:rPr>
+    </w:lvl>
+  </w:abstractNum>
+  <w:abstractNum w:abstractNumId="8" w15:restartNumberingAfterBreak="0">
+    <w:nsid w:val="64424843"/>
+    <w:multiLevelType w:val="hybridMultilevel"/>
+    <w:tmpl w:val="FFFFFFFF"/>
+    <w:lvl w:ilvl="0" w:tplc="E4007C72">
+      <w:start w:val="1"/>
+      <w:numFmt w:val="upperLetter"/>
+      <w:lvlText w:val="%1."/>
+      <w:lvlJc w:val="left"/>
+      <w:pPr>
+        <w:ind w:left="1440" w:hanging="360"/>
+      </w:pPr>
+    </w:lvl>
+    <w:lvl w:ilvl="1" w:tplc="9E2212F4">
+      <w:start w:val="1"/>
+      <w:numFmt w:val="lowerLetter"/>
+      <w:lvlText w:val="%2."/>
+      <w:lvlJc w:val="left"/>
+      <w:pPr>
+        <w:ind w:left="2160" w:hanging="360"/>
+      </w:pPr>
+    </w:lvl>
+    <w:lvl w:ilvl="2" w:tplc="6142B532">
+      <w:start w:val="1"/>
+      <w:numFmt w:val="lowerRoman"/>
+      <w:lvlText w:val="%3."/>
+      <w:lvlJc w:val="right"/>
+      <w:pPr>
+        <w:ind w:left="2880" w:hanging="180"/>
+      </w:pPr>
+    </w:lvl>
+    <w:lvl w:ilvl="3" w:tplc="E7AE9BC0">
+      <w:start w:val="1"/>
+      <w:numFmt w:val="decimal"/>
+      <w:lvlText w:val="%4."/>
+      <w:lvlJc w:val="left"/>
+      <w:pPr>
+        <w:ind w:left="3600" w:hanging="360"/>
+      </w:pPr>
+    </w:lvl>
+    <w:lvl w:ilvl="4" w:tplc="C4683F40">
+      <w:start w:val="1"/>
+      <w:numFmt w:val="lowerLetter"/>
+      <w:lvlText w:val="%5."/>
+      <w:lvlJc w:val="left"/>
+      <w:pPr>
+        <w:ind w:left="4320" w:hanging="360"/>
+      </w:pPr>
+    </w:lvl>
+    <w:lvl w:ilvl="5" w:tplc="D10C38AC">
+      <w:start w:val="1"/>
+      <w:numFmt w:val="lowerRoman"/>
+      <w:lvlText w:val="%6."/>
+      <w:lvlJc w:val="right"/>
+      <w:pPr>
+        <w:ind w:left="5040" w:hanging="180"/>
+      </w:pPr>
+    </w:lvl>
+    <w:lvl w:ilvl="6" w:tplc="753AB128">
+      <w:start w:val="1"/>
+      <w:numFmt w:val="decimal"/>
+      <w:lvlText w:val="%7."/>
+      <w:lvlJc w:val="left"/>
+      <w:pPr>
+        <w:ind w:left="5760" w:hanging="360"/>
+      </w:pPr>
+    </w:lvl>
+    <w:lvl w:ilvl="7" w:tplc="E27C49B6">
+      <w:start w:val="1"/>
+      <w:numFmt w:val="lowerLetter"/>
+      <w:lvlText w:val="%8."/>
+      <w:lvlJc w:val="left"/>
+      <w:pPr>
+        <w:ind w:left="6480" w:hanging="360"/>
+      </w:pPr>
+    </w:lvl>
+    <w:lvl w:ilvl="8" w:tplc="22B85A5E">
+      <w:start w:val="1"/>
+      <w:numFmt w:val="lowerRoman"/>
+      <w:lvlText w:val="%9."/>
+      <w:lvlJc w:val="right"/>
+      <w:pPr>
+        <w:ind w:left="7200" w:hanging="180"/>
+      </w:pPr>
+    </w:lvl>
+  </w:abstractNum>
+  <w:abstractNum w:abstractNumId="9" w15:restartNumberingAfterBreak="0">
+    <w:nsid w:val="64556185"/>
+    <w:multiLevelType w:val="hybridMultilevel"/>
+    <w:tmpl w:val="FEA2527A"/>
+    <w:lvl w:ilvl="0" w:tplc="08090001">
+      <w:start w:val="1"/>
+      <w:numFmt w:val="bullet"/>
+      <w:lvlText w:val=""/>
+      <w:lvlJc w:val="left"/>
+      <w:pPr>
+        <w:ind w:left="720" w:hanging="360"/>
+      </w:pPr>
+      <w:rPr>
+        <w:rFonts w:ascii="Symbol" w:hAnsi="Symbol" w:hint="default"/>
+      </w:rPr>
+    </w:lvl>
+    <w:lvl w:ilvl="1" w:tplc="08090003" w:tentative="1">
+      <w:start w:val="1"/>
+      <w:numFmt w:val="bullet"/>
+      <w:lvlText w:val="o"/>
+      <w:lvlJc w:val="left"/>
+      <w:pPr>
+        <w:ind w:left="1440" w:hanging="360"/>
+      </w:pPr>
+      <w:rPr>
+        <w:rFonts w:ascii="Courier New" w:hAnsi="Courier New" w:cs="Courier New" w:hint="default"/>
+      </w:rPr>
+    </w:lvl>
+    <w:lvl w:ilvl="2" w:tplc="08090005" w:tentative="1">
+      <w:start w:val="1"/>
+      <w:numFmt w:val="bullet"/>
+      <w:lvlText w:val=""/>
+      <w:lvlJc w:val="left"/>
+      <w:pPr>
+        <w:ind w:left="2160" w:hanging="360"/>
+      </w:pPr>
+      <w:rPr>
+        <w:rFonts w:ascii="Wingdings" w:hAnsi="Wingdings" w:hint="default"/>
+      </w:rPr>
+    </w:lvl>
+    <w:lvl w:ilvl="3" w:tplc="08090001" w:tentative="1">
+      <w:start w:val="1"/>
+      <w:numFmt w:val="bullet"/>
+      <w:lvlText w:val=""/>
+      <w:lvlJc w:val="left"/>
+      <w:pPr>
+        <w:ind w:left="2880" w:hanging="360"/>
+      </w:pPr>
+      <w:rPr>
+        <w:rFonts w:ascii="Symbol" w:hAnsi="Symbol" w:hint="default"/>
+      </w:rPr>
+    </w:lvl>
+    <w:lvl w:ilvl="4" w:tplc="08090003" w:tentative="1">
+      <w:start w:val="1"/>
+      <w:numFmt w:val="bullet"/>
+      <w:lvlText w:val="o"/>
+      <w:lvlJc w:val="left"/>
+      <w:pPr>
+        <w:ind w:left="3600" w:hanging="360"/>
+      </w:pPr>
+      <w:rPr>
+        <w:rFonts w:ascii="Courier New" w:hAnsi="Courier New" w:cs="Courier New" w:hint="default"/>
+      </w:rPr>
+    </w:lvl>
+    <w:lvl w:ilvl="5" w:tplc="08090005" w:tentative="1">
+      <w:start w:val="1"/>
+      <w:numFmt w:val="bullet"/>
+      <w:lvlText w:val=""/>
+      <w:lvlJc w:val="left"/>
+      <w:pPr>
+        <w:ind w:left="4320" w:hanging="360"/>
+      </w:pPr>
+      <w:rPr>
+        <w:rFonts w:ascii="Wingdings" w:hAnsi="Wingdings" w:hint="default"/>
+      </w:rPr>
+    </w:lvl>
+    <w:lvl w:ilvl="6" w:tplc="08090001" w:tentative="1">
+      <w:start w:val="1"/>
+      <w:numFmt w:val="bullet"/>
+      <w:lvlText w:val=""/>
+      <w:lvlJc w:val="left"/>
+      <w:pPr>
+        <w:ind w:left="5040" w:hanging="360"/>
+      </w:pPr>
+      <w:rPr>
+        <w:rFonts w:ascii="Symbol" w:hAnsi="Symbol" w:hint="default"/>
+      </w:rPr>
+    </w:lvl>
+    <w:lvl w:ilvl="7" w:tplc="08090003" w:tentative="1">
+      <w:start w:val="1"/>
+      <w:numFmt w:val="bullet"/>
+      <w:lvlText w:val="o"/>
+      <w:lvlJc w:val="left"/>
+      <w:pPr>
+        <w:ind w:left="5760" w:hanging="360"/>
+      </w:pPr>
+      <w:rPr>
+        <w:rFonts w:ascii="Courier New" w:hAnsi="Courier New" w:cs="Courier New" w:hint="default"/>
+      </w:rPr>
+    </w:lvl>
+    <w:lvl w:ilvl="8" w:tplc="08090005" w:tentative="1">
+      <w:start w:val="1"/>
+      <w:numFmt w:val="bullet"/>
+      <w:lvlText w:val=""/>
+      <w:lvlJc w:val="left"/>
+      <w:pPr>
+        <w:ind w:left="6480" w:hanging="360"/>
+      </w:pPr>
+      <w:rPr>
+        <w:rFonts w:ascii="Wingdings" w:hAnsi="Wingdings" w:hint="default"/>
+      </w:rPr>
+    </w:lvl>
+  </w:abstractNum>
+  <w:abstractNum w:abstractNumId="10" w15:restartNumberingAfterBreak="0">
+    <w:nsid w:val="6989EEEE"/>
+    <w:multiLevelType w:val="multilevel"/>
+    <w:tmpl w:val="FFFFFFFF"/>
+    <w:lvl w:ilvl="0">
+      <w:start w:val="1"/>
+      <w:numFmt w:val="decimal"/>
+      <w:lvlText w:val="%1."/>
+      <w:lvlJc w:val="left"/>
+      <w:pPr>
+        <w:ind w:left="720" w:hanging="360"/>
+      </w:pPr>
+    </w:lvl>
+    <w:lvl w:ilvl="1">
+      <w:start w:val="1"/>
+      <w:numFmt w:val="decimal"/>
+      <w:lvlText w:val="%1.%2."/>
+      <w:lvlJc w:val="left"/>
+      <w:pPr>
+        <w:ind w:left="1440" w:hanging="360"/>
+      </w:pPr>
+    </w:lvl>
+    <w:lvl w:ilvl="2">
+      <w:start w:val="1"/>
+      <w:numFmt w:val="lowerRoman"/>
+      <w:lvlText w:val="%3."/>
+      <w:lvlJc w:val="right"/>
+      <w:pPr>
+        <w:ind w:left="2160" w:hanging="180"/>
+      </w:pPr>
+    </w:lvl>
+    <w:lvl w:ilvl="3">
+      <w:start w:val="1"/>
+      <w:numFmt w:val="decimal"/>
+      <w:lvlText w:val="%4."/>
+      <w:lvlJc w:val="left"/>
+      <w:pPr>
+        <w:ind w:left="2880" w:hanging="360"/>
+      </w:pPr>
+    </w:lvl>
+    <w:lvl w:ilvl="4">
+      <w:start w:val="1"/>
+      <w:numFmt w:val="lowerLetter"/>
+      <w:lvlText w:val="%5."/>
+      <w:lvlJc w:val="left"/>
+      <w:pPr>
+        <w:ind w:left="3600" w:hanging="360"/>
+      </w:pPr>
+    </w:lvl>
+    <w:lvl w:ilvl="5">
+      <w:start w:val="1"/>
+      <w:numFmt w:val="lowerRoman"/>
+      <w:lvlText w:val="%6."/>
+      <w:lvlJc w:val="right"/>
+      <w:pPr>
+        <w:ind w:left="4320" w:hanging="180"/>
+      </w:pPr>
+    </w:lvl>
+    <w:lvl w:ilvl="6">
+      <w:start w:val="1"/>
+      <w:numFmt w:val="decimal"/>
+      <w:lvlText w:val="%7."/>
+      <w:lvlJc w:val="left"/>
+      <w:pPr>
+        <w:ind w:left="5040" w:hanging="360"/>
+      </w:pPr>
+    </w:lvl>
+    <w:lvl w:ilvl="7">
+      <w:start w:val="1"/>
+      <w:numFmt w:val="lowerLetter"/>
+      <w:lvlText w:val="%8."/>
+      <w:lvlJc w:val="left"/>
+      <w:pPr>
+        <w:ind w:left="5760" w:hanging="360"/>
+      </w:pPr>
+    </w:lvl>
+    <w:lvl w:ilvl="8">
+      <w:start w:val="1"/>
+      <w:numFmt w:val="lowerRoman"/>
+      <w:lvlText w:val="%9."/>
+      <w:lvlJc w:val="right"/>
+      <w:pPr>
+        <w:ind w:left="6480" w:hanging="180"/>
+      </w:pPr>
+    </w:lvl>
+  </w:abstractNum>
+  <w:abstractNum w:abstractNumId="11" w15:restartNumberingAfterBreak="0">
+    <w:nsid w:val="6D7A1E28"/>
+    <w:multiLevelType w:val="hybridMultilevel"/>
+    <w:tmpl w:val="3A18FFCE"/>
+    <w:lvl w:ilvl="0" w:tplc="08090001">
+      <w:start w:val="1"/>
+      <w:numFmt w:val="bullet"/>
+      <w:lvlText w:val=""/>
+      <w:lvlJc w:val="left"/>
+      <w:pPr>
+        <w:ind w:left="2160" w:hanging="360"/>
+      </w:pPr>
+      <w:rPr>
+        <w:rFonts w:ascii="Symbol" w:hAnsi="Symbol" w:hint="default"/>
+      </w:rPr>
+    </w:lvl>
+    <w:lvl w:ilvl="1" w:tplc="08090003" w:tentative="1">
+      <w:start w:val="1"/>
+      <w:numFmt w:val="bullet"/>
+      <w:lvlText w:val="o"/>
+      <w:lvlJc w:val="left"/>
+      <w:pPr>
+        <w:ind w:left="2880" w:hanging="360"/>
+      </w:pPr>
+      <w:rPr>
+        <w:rFonts w:ascii="Courier New" w:hAnsi="Courier New" w:cs="Courier New" w:hint="default"/>
+      </w:rPr>
+    </w:lvl>
+    <w:lvl w:ilvl="2" w:tplc="08090005" w:tentative="1">
+      <w:start w:val="1"/>
+      <w:numFmt w:val="bullet"/>
+      <w:lvlText w:val=""/>
+      <w:lvlJc w:val="left"/>
+      <w:pPr>
+        <w:ind w:left="3600" w:hanging="360"/>
+      </w:pPr>
+      <w:rPr>
+        <w:rFonts w:ascii="Wingdings" w:hAnsi="Wingdings" w:hint="default"/>
+      </w:rPr>
+    </w:lvl>
+    <w:lvl w:ilvl="3" w:tplc="08090001" w:tentative="1">
+      <w:start w:val="1"/>
+      <w:numFmt w:val="bullet"/>
+      <w:lvlText w:val=""/>
+      <w:lvlJc w:val="left"/>
+      <w:pPr>
+        <w:ind w:left="4320" w:hanging="360"/>
+      </w:pPr>
+      <w:rPr>
+        <w:rFonts w:ascii="Symbol" w:hAnsi="Symbol" w:hint="default"/>
+      </w:rPr>
+    </w:lvl>
+    <w:lvl w:ilvl="4" w:tplc="08090003" w:tentative="1">
+      <w:start w:val="1"/>
+      <w:numFmt w:val="bullet"/>
+      <w:lvlText w:val="o"/>
+      <w:lvlJc w:val="left"/>
+      <w:pPr>
+        <w:ind w:left="5040" w:hanging="360"/>
+      </w:pPr>
+      <w:rPr>
+        <w:rFonts w:ascii="Courier New" w:hAnsi="Courier New" w:cs="Courier New" w:hint="default"/>
+      </w:rPr>
+    </w:lvl>
+    <w:lvl w:ilvl="5" w:tplc="08090005" w:tentative="1">
+      <w:start w:val="1"/>
+      <w:numFmt w:val="bullet"/>
+      <w:lvlText w:val=""/>
+      <w:lvlJc w:val="left"/>
+      <w:pPr>
+        <w:ind w:left="5760" w:hanging="360"/>
+      </w:pPr>
+      <w:rPr>
+        <w:rFonts w:ascii="Wingdings" w:hAnsi="Wingdings" w:hint="default"/>
+      </w:rPr>
+    </w:lvl>
+    <w:lvl w:ilvl="6" w:tplc="08090001" w:tentative="1">
+      <w:start w:val="1"/>
+      <w:numFmt w:val="bullet"/>
+      <w:lvlText w:val=""/>
+      <w:lvlJc w:val="left"/>
+      <w:pPr>
+        <w:ind w:left="6480" w:hanging="360"/>
+      </w:pPr>
+      <w:rPr>
+        <w:rFonts w:ascii="Symbol" w:hAnsi="Symbol" w:hint="default"/>
+      </w:rPr>
+    </w:lvl>
+    <w:lvl w:ilvl="7" w:tplc="08090003" w:tentative="1">
+      <w:start w:val="1"/>
+      <w:numFmt w:val="bullet"/>
+      <w:lvlText w:val="o"/>
+      <w:lvlJc w:val="left"/>
+      <w:pPr>
+        <w:ind w:left="7200" w:hanging="360"/>
+      </w:pPr>
+      <w:rPr>
+        <w:rFonts w:ascii="Courier New" w:hAnsi="Courier New" w:cs="Courier New" w:hint="default"/>
+      </w:rPr>
+    </w:lvl>
+    <w:lvl w:ilvl="8" w:tplc="08090005" w:tentative="1">
+      <w:start w:val="1"/>
+      <w:numFmt w:val="bullet"/>
+      <w:lvlText w:val=""/>
+      <w:lvlJc w:val="left"/>
+      <w:pPr>
+        <w:ind w:left="7920" w:hanging="360"/>
+      </w:pPr>
+      <w:rPr>
+        <w:rFonts w:ascii="Wingdings" w:hAnsi="Wingdings" w:hint="default"/>
+      </w:rPr>
+    </w:lvl>
+  </w:abstractNum>
+  <w:abstractNum w:abstractNumId="12" w15:restartNumberingAfterBreak="0">
+    <w:nsid w:val="6DC610FF"/>
+    <w:multiLevelType w:val="hybridMultilevel"/>
+    <w:tmpl w:val="84425062"/>
+    <w:lvl w:ilvl="0" w:tplc="08090001">
+      <w:start w:val="1"/>
+      <w:numFmt w:val="bullet"/>
+      <w:lvlText w:val=""/>
+      <w:lvlJc w:val="left"/>
+      <w:pPr>
+        <w:ind w:left="2160" w:hanging="360"/>
+      </w:pPr>
+      <w:rPr>
+        <w:rFonts w:ascii="Symbol" w:hAnsi="Symbol" w:hint="default"/>
+      </w:rPr>
+    </w:lvl>
+    <w:lvl w:ilvl="1" w:tplc="08090003" w:tentative="1">
+      <w:start w:val="1"/>
+      <w:numFmt w:val="bullet"/>
+      <w:lvlText w:val="o"/>
+      <w:lvlJc w:val="left"/>
+      <w:pPr>
+        <w:ind w:left="2880" w:hanging="360"/>
+      </w:pPr>
+      <w:rPr>
+        <w:rFonts w:ascii="Courier New" w:hAnsi="Courier New" w:cs="Courier New" w:hint="default"/>
+      </w:rPr>
+    </w:lvl>
+    <w:lvl w:ilvl="2" w:tplc="08090005" w:tentative="1">
+      <w:start w:val="1"/>
+      <w:numFmt w:val="bullet"/>
+      <w:lvlText w:val=""/>
+      <w:lvlJc w:val="left"/>
+      <w:pPr>
+        <w:ind w:left="3600" w:hanging="360"/>
+      </w:pPr>
+      <w:rPr>
+        <w:rFonts w:ascii="Wingdings" w:hAnsi="Wingdings" w:hint="default"/>
+      </w:rPr>
+    </w:lvl>
+    <w:lvl w:ilvl="3" w:tplc="08090001" w:tentative="1">
+      <w:start w:val="1"/>
+      <w:numFmt w:val="bullet"/>
+      <w:lvlText w:val=""/>
+      <w:lvlJc w:val="left"/>
+      <w:pPr>
+        <w:ind w:left="4320" w:hanging="360"/>
+      </w:pPr>
+      <w:rPr>
+        <w:rFonts w:ascii="Symbol" w:hAnsi="Symbol" w:hint="default"/>
+      </w:rPr>
+    </w:lvl>
+    <w:lvl w:ilvl="4" w:tplc="08090003" w:tentative="1">
+      <w:start w:val="1"/>
+      <w:numFmt w:val="bullet"/>
+      <w:lvlText w:val="o"/>
+      <w:lvlJc w:val="left"/>
+      <w:pPr>
+        <w:ind w:left="5040" w:hanging="360"/>
+      </w:pPr>
+      <w:rPr>
+        <w:rFonts w:ascii="Courier New" w:hAnsi="Courier New" w:cs="Courier New" w:hint="default"/>
+      </w:rPr>
+    </w:lvl>
+    <w:lvl w:ilvl="5" w:tplc="08090005" w:tentative="1">
+      <w:start w:val="1"/>
+      <w:numFmt w:val="bullet"/>
+      <w:lvlText w:val=""/>
+      <w:lvlJc w:val="left"/>
+      <w:pPr>
+        <w:ind w:left="5760" w:hanging="360"/>
+      </w:pPr>
+      <w:rPr>
+        <w:rFonts w:ascii="Wingdings" w:hAnsi="Wingdings" w:hint="default"/>
+      </w:rPr>
+    </w:lvl>
+    <w:lvl w:ilvl="6" w:tplc="08090001" w:tentative="1">
+      <w:start w:val="1"/>
+      <w:numFmt w:val="bullet"/>
+      <w:lvlText w:val=""/>
+      <w:lvlJc w:val="left"/>
+      <w:pPr>
+        <w:ind w:left="6480" w:hanging="360"/>
+      </w:pPr>
+      <w:rPr>
+        <w:rFonts w:ascii="Symbol" w:hAnsi="Symbol" w:hint="default"/>
+      </w:rPr>
+    </w:lvl>
+    <w:lvl w:ilvl="7" w:tplc="08090003" w:tentative="1">
+      <w:start w:val="1"/>
+      <w:numFmt w:val="bullet"/>
+      <w:lvlText w:val="o"/>
+      <w:lvlJc w:val="left"/>
+      <w:pPr>
+        <w:ind w:left="7200" w:hanging="360"/>
+      </w:pPr>
+      <w:rPr>
+        <w:rFonts w:ascii="Courier New" w:hAnsi="Courier New" w:cs="Courier New" w:hint="default"/>
+      </w:rPr>
+    </w:lvl>
+    <w:lvl w:ilvl="8" w:tplc="08090005" w:tentative="1">
+      <w:start w:val="1"/>
+      <w:numFmt w:val="bullet"/>
+      <w:lvlText w:val=""/>
+      <w:lvlJc w:val="left"/>
+      <w:pPr>
+        <w:ind w:left="7920" w:hanging="360"/>
+      </w:pPr>
+      <w:rPr>
+        <w:rFonts w:ascii="Wingdings" w:hAnsi="Wingdings" w:hint="default"/>
+      </w:rPr>
+    </w:lvl>
+  </w:abstractNum>
+  <w:abstractNum w:abstractNumId="13" w15:restartNumberingAfterBreak="0">
+    <w:nsid w:val="77C46914"/>
+    <w:multiLevelType w:val="hybridMultilevel"/>
+    <w:tmpl w:val="E5DA8FD8"/>
+    <w:lvl w:ilvl="0" w:tplc="08090001">
+      <w:start w:val="1"/>
+      <w:numFmt w:val="bullet"/>
+      <w:lvlText w:val=""/>
+      <w:lvlJc w:val="left"/>
+      <w:pPr>
+        <w:ind w:left="720" w:hanging="360"/>
+      </w:pPr>
+      <w:rPr>
+        <w:rFonts w:ascii="Symbol" w:hAnsi="Symbol" w:hint="default"/>
+      </w:rPr>
+    </w:lvl>
+    <w:lvl w:ilvl="1" w:tplc="08090003" w:tentative="1">
+      <w:start w:val="1"/>
+      <w:numFmt w:val="bullet"/>
+      <w:lvlText w:val="o"/>
+      <w:lvlJc w:val="left"/>
+      <w:pPr>
+        <w:ind w:left="1440" w:hanging="360"/>
+      </w:pPr>
+      <w:rPr>
+        <w:rFonts w:ascii="Courier New" w:hAnsi="Courier New" w:cs="Courier New" w:hint="default"/>
+      </w:rPr>
+    </w:lvl>
+    <w:lvl w:ilvl="2" w:tplc="08090005" w:tentative="1">
+      <w:start w:val="1"/>
+      <w:numFmt w:val="bullet"/>
+      <w:lvlText w:val=""/>
+      <w:lvlJc w:val="left"/>
+      <w:pPr>
+        <w:ind w:left="2160" w:hanging="360"/>
+      </w:pPr>
+      <w:rPr>
+        <w:rFonts w:ascii="Wingdings" w:hAnsi="Wingdings" w:hint="default"/>
+      </w:rPr>
+    </w:lvl>
+    <w:lvl w:ilvl="3" w:tplc="08090001" w:tentative="1">
+      <w:start w:val="1"/>
+      <w:numFmt w:val="bullet"/>
+      <w:lvlText w:val=""/>
+      <w:lvlJc w:val="left"/>
+      <w:pPr>
+        <w:ind w:left="2880" w:hanging="360"/>
+      </w:pPr>
+      <w:rPr>
+        <w:rFonts w:ascii="Symbol" w:hAnsi="Symbol" w:hint="default"/>
+      </w:rPr>
+    </w:lvl>
+    <w:lvl w:ilvl="4" w:tplc="08090003" w:tentative="1">
+      <w:start w:val="1"/>
+      <w:numFmt w:val="bullet"/>
+      <w:lvlText w:val="o"/>
+      <w:lvlJc w:val="left"/>
+      <w:pPr>
+        <w:ind w:left="3600" w:hanging="360"/>
+      </w:pPr>
+      <w:rPr>
+        <w:rFonts w:ascii="Courier New" w:hAnsi="Courier New" w:cs="Courier New" w:hint="default"/>
+      </w:rPr>
+    </w:lvl>
+    <w:lvl w:ilvl="5" w:tplc="08090005" w:tentative="1">
+      <w:start w:val="1"/>
+      <w:numFmt w:val="bullet"/>
+      <w:lvlText w:val=""/>
+      <w:lvlJc w:val="left"/>
+      <w:pPr>
+        <w:ind w:left="4320" w:hanging="360"/>
+      </w:pPr>
+      <w:rPr>
+        <w:rFonts w:ascii="Wingdings" w:hAnsi="Wingdings" w:hint="default"/>
+      </w:rPr>
+    </w:lvl>
+    <w:lvl w:ilvl="6" w:tplc="08090001" w:tentative="1">
+      <w:start w:val="1"/>
+      <w:numFmt w:val="bullet"/>
+      <w:lvlText w:val=""/>
+      <w:lvlJc w:val="left"/>
+      <w:pPr>
+        <w:ind w:left="5040" w:hanging="360"/>
+      </w:pPr>
+      <w:rPr>
+        <w:rFonts w:ascii="Symbol" w:hAnsi="Symbol" w:hint="default"/>
+      </w:rPr>
+    </w:lvl>
+    <w:lvl w:ilvl="7" w:tplc="08090003" w:tentative="1">
+      <w:start w:val="1"/>
+      <w:numFmt w:val="bullet"/>
+      <w:lvlText w:val="o"/>
+      <w:lvlJc w:val="left"/>
+      <w:pPr>
+        <w:ind w:left="5760" w:hanging="360"/>
+      </w:pPr>
+      <w:rPr>
+        <w:rFonts w:ascii="Courier New" w:hAnsi="Courier New" w:cs="Courier New" w:hint="default"/>
+      </w:rPr>
+    </w:lvl>
+    <w:lvl w:ilvl="8" w:tplc="08090005" w:tentative="1">
       <w:start w:val="1"/>
       <w:numFmt w:val="bullet"/>
       <w:lvlText w:val=""/>
@@ -3685,6 +5664,39 @@
     <w:lvlOverride w:ilvl="8">
       <w:startOverride w:val="1"/>
     </w:lvlOverride>
+  </w:num>
+  <w:num w:numId="4" w16cid:durableId="1470439137">
+    <w:abstractNumId w:val="7"/>
+  </w:num>
+  <w:num w:numId="5" w16cid:durableId="510920411">
+    <w:abstractNumId w:val="4"/>
+  </w:num>
+  <w:num w:numId="6" w16cid:durableId="194125300">
+    <w:abstractNumId w:val="5"/>
+  </w:num>
+  <w:num w:numId="7" w16cid:durableId="1334721926">
+    <w:abstractNumId w:val="12"/>
+  </w:num>
+  <w:num w:numId="8" w16cid:durableId="1541163011">
+    <w:abstractNumId w:val="11"/>
+  </w:num>
+  <w:num w:numId="9" w16cid:durableId="2006858979">
+    <w:abstractNumId w:val="8"/>
+  </w:num>
+  <w:num w:numId="10" w16cid:durableId="186406669">
+    <w:abstractNumId w:val="10"/>
+  </w:num>
+  <w:num w:numId="11" w16cid:durableId="1232741093">
+    <w:abstractNumId w:val="9"/>
+  </w:num>
+  <w:num w:numId="12" w16cid:durableId="1236087314">
+    <w:abstractNumId w:val="3"/>
+  </w:num>
+  <w:num w:numId="13" w16cid:durableId="729428214">
+    <w:abstractNumId w:val="13"/>
+  </w:num>
+  <w:num w:numId="14" w16cid:durableId="1357076680">
+    <w:abstractNumId w:val="6"/>
   </w:num>
 </w:numbering>
 </file>
@@ -3771,6 +5783,7 @@
     <w:lsdException w:name="Medium Shading 1 Accent 1"/>
     <w:lsdException w:name="Medium Shading 2 Accent 1"/>
     <w:lsdException w:name="Medium List 1 Accent 1"/>
+    <w:lsdException w:name="List Paragraph" w:uiPriority="34" w:qFormat="1"/>
     <w:lsdException w:name="Medium List 2 Accent 1"/>
     <w:lsdException w:name="Medium Grid 1 Accent 1"/>
     <w:lsdException w:name="Medium Grid 2 Accent 1"/>
@@ -4156,7 +6169,6 @@
   <w:style w:type="character" w:default="1" w:styleId="DefaultParagraphFont">
     <w:name w:val="Default Paragraph Font"/>
     <w:uiPriority w:val="1"/>
-    <w:semiHidden/>
     <w:unhideWhenUsed/>
   </w:style>
   <w:style w:type="table" w:default="1" w:styleId="TableNormal">
@@ -4183,6 +6195,7 @@
   <w:style w:type="paragraph" w:styleId="BodyText">
     <w:name w:val="Body Text"/>
     <w:basedOn w:val="Normal"/>
+    <w:link w:val="BodyTextChar"/>
     <w:qFormat/>
     <w:pPr>
       <w:spacing w:before="180" w:after="180"/>
@@ -4898,6 +6911,28 @@
       <w:rFonts w:ascii="Consolas" w:hAnsi="Consolas"/>
       <w:sz w:val="22"/>
     </w:rPr>
+  </w:style>
+  <w:style w:type="paragraph" w:styleId="ListParagraph">
+    <w:name w:val="List Paragraph"/>
+    <w:basedOn w:val="Normal"/>
+    <w:uiPriority w:val="34"/>
+    <w:qFormat/>
+    <w:rsid w:val="00686076"/>
+    <w:pPr>
+      <w:spacing w:after="0"/>
+      <w:ind w:left="720"/>
+      <w:contextualSpacing/>
+    </w:pPr>
+    <w:rPr>
+      <w:kern w:val="2"/>
+      <w:lang w:val="en-GB"/>
+    </w:rPr>
+  </w:style>
+  <w:style w:type="character" w:customStyle="1" w:styleId="BodyTextChar">
+    <w:name w:val="Body Text Char"/>
+    <w:basedOn w:val="DefaultParagraphFont"/>
+    <w:link w:val="BodyText"/>
+    <w:rsid w:val="00F26B08"/>
   </w:style>
 </w:styles>
 </file>

</xml_diff>